<commit_message>
fix contact detail in bestellformular & fx aligning of slider images
</commit_message>
<xml_diff>
--- a/web/assets/media/Bestellung.docx
+++ b/web/assets/media/Bestellung.docx
@@ -1,6 +1,6 @@
 
 <file path=word/document.xml><?xml version="1.0" encoding="utf-8"?>
-<w:document xmlns:wpc="http://schemas.microsoft.com/office/word/2010/wordprocessingCanvas" xmlns:mc="http://schemas.openxmlformats.org/markup-compatibility/2006" xmlns:o="urn:schemas-microsoft-com:office:office" xmlns:r="http://schemas.openxmlformats.org/officeDocument/2006/relationships" xmlns:m="http://schemas.openxmlformats.org/officeDocument/2006/math" xmlns:v="urn:schemas-microsoft-com:vml" xmlns:wp14="http://schemas.microsoft.com/office/word/2010/wordprocessingDrawing" xmlns:wp="http://schemas.openxmlformats.org/drawingml/2006/wordprocessingDrawing" xmlns:w10="urn:schemas-microsoft-com:office:word" xmlns:w="http://schemas.openxmlformats.org/wordprocessingml/2006/main" xmlns:w14="http://schemas.microsoft.com/office/word/2010/wordml" xmlns:wpg="http://schemas.microsoft.com/office/word/2010/wordprocessingGroup" xmlns:wpi="http://schemas.microsoft.com/office/word/2010/wordprocessingInk" xmlns:wne="http://schemas.microsoft.com/office/word/2006/wordml" xmlns:wps="http://schemas.microsoft.com/office/word/2010/wordprocessingShape" mc:Ignorable="w14 wp14">
+<w:document xmlns:wpc="http://schemas.microsoft.com/office/word/2010/wordprocessingCanvas" xmlns:cx="http://schemas.microsoft.com/office/drawing/2014/chartex" xmlns:mc="http://schemas.openxmlformats.org/markup-compatibility/2006" xmlns:o="urn:schemas-microsoft-com:office:office" xmlns:r="http://schemas.openxmlformats.org/officeDocument/2006/relationships" xmlns:m="http://schemas.openxmlformats.org/officeDocument/2006/math" xmlns:v="urn:schemas-microsoft-com:vml" xmlns:wp14="http://schemas.microsoft.com/office/word/2010/wordprocessingDrawing" xmlns:wp="http://schemas.openxmlformats.org/drawingml/2006/wordprocessingDrawing" xmlns:w10="urn:schemas-microsoft-com:office:word" xmlns:w="http://schemas.openxmlformats.org/wordprocessingml/2006/main" xmlns:w14="http://schemas.microsoft.com/office/word/2010/wordml" xmlns:w15="http://schemas.microsoft.com/office/word/2012/wordml" xmlns:w16se="http://schemas.microsoft.com/office/word/2015/wordml/symex" xmlns:wpg="http://schemas.microsoft.com/office/word/2010/wordprocessingGroup" xmlns:wpi="http://schemas.microsoft.com/office/word/2010/wordprocessingInk" xmlns:wne="http://schemas.microsoft.com/office/word/2006/wordml" xmlns:wps="http://schemas.microsoft.com/office/word/2010/wordprocessingShape" mc:Ignorable="w14 w15 w16se wp14">
   <w:body>
     <w:p>
       <w:pPr>
@@ -18,7 +18,7 @@
           <w:noProof/>
           <w:sz w:val="40"/>
           <w:szCs w:val="40"/>
-          <w:lang w:eastAsia="de-CH"/>
+          <w:lang w:val="en-US"/>
         </w:rPr>
         <mc:AlternateContent>
           <mc:Choice Requires="wps">
@@ -93,7 +93,7 @@
                               <w:spacing w:after="0"/>
                             </w:pPr>
                             <w:r>
-                              <w:t>052 222 31 50 / 079 640 21 06</w:t>
+                              <w:t>079 521 49 28</w:t>
                             </w:r>
                           </w:p>
                           <w:p>
@@ -101,7 +101,7 @@
                               <w:spacing w:after="0"/>
                             </w:pPr>
                             <w:r>
-                              <w:t>m.moser5@bluewin.ch</w:t>
+                              <w:t>info@taggenberg-beef.ch</w:t>
                             </w:r>
                           </w:p>
                         </w:txbxContent>
@@ -123,7 +123,7 @@
           </mc:Choice>
           <mc:Fallback>
             <w:pict>
-              <v:shapetype id="_x0000_t202" coordsize="21600,21600" o:spt="202" path="m,l,21600r21600,l21600,xe">
+              <v:shapetype w14:anchorId="04D3B6C6" id="_x0000_t202" coordsize="21600,21600" o:spt="202" path="m,l,21600r21600,l21600,xe">
                 <v:stroke joinstyle="miter"/>
                 <v:path gradientshapeok="t" o:connecttype="rect"/>
               </v:shapetype>
@@ -159,7 +159,7 @@
                         <w:spacing w:after="0"/>
                       </w:pPr>
                       <w:r>
-                        <w:t>052 222 31 50 / 079 640 21 06</w:t>
+                        <w:t>079 521 49 28</w:t>
                       </w:r>
                     </w:p>
                     <w:p>
@@ -167,7 +167,7 @@
                         <w:spacing w:after="0"/>
                       </w:pPr>
                       <w:r>
-                        <w:t>m.moser5@bluewin.ch</w:t>
+                        <w:t>info@taggenberg-beef.ch</w:t>
                       </w:r>
                     </w:p>
                   </w:txbxContent>
@@ -271,7 +271,7 @@
         <w:rPr>
           <w:rFonts w:ascii="Arial" w:hAnsi="Arial" w:cs="Arial"/>
           <w:noProof/>
-          <w:lang w:eastAsia="de-CH"/>
+          <w:lang w:val="en-US"/>
         </w:rPr>
         <w:drawing>
           <wp:anchor distT="0" distB="0" distL="114300" distR="114300" simplePos="0" relativeHeight="251660288" behindDoc="1" locked="0" layoutInCell="1" allowOverlap="1" wp14:anchorId="793E1528" wp14:editId="5DBE9937">
@@ -297,7 +297,7 @@
                     <pic:cNvPicPr/>
                   </pic:nvPicPr>
                   <pic:blipFill>
-                    <a:blip r:embed="rId7">
+                    <a:blip r:embed="rId6">
                       <a:extLst>
                         <a:ext uri="{28A0092B-C50C-407E-A947-70E740481C1C}">
                           <a14:useLocalDpi xmlns:a14="http://schemas.microsoft.com/office/drawing/2010/main" val="0"/>
@@ -657,16 +657,7 @@
           <w:rFonts w:ascii="Arial" w:hAnsi="Arial" w:cs="Arial"/>
           <w:b/>
         </w:rPr>
-        <w:t xml:space="preserve">Preis pro Kilo  Fr. </w:t>
-      </w:r>
-      <w:bookmarkStart w:id="0" w:name="_GoBack"/>
-      <w:bookmarkEnd w:id="0"/>
-      <w:r>
-        <w:rPr>
-          <w:rFonts w:ascii="Arial" w:hAnsi="Arial" w:cs="Arial"/>
-          <w:b/>
-        </w:rPr>
-        <w:t xml:space="preserve"> 32</w:t>
+        <w:t>Preis pro Kilo  Fr.  32</w:t>
       </w:r>
       <w:r>
         <w:rPr>
@@ -731,6 +722,8 @@
         </w:rPr>
         <w:t>Gewünschte Portionierung:</w:t>
       </w:r>
+      <w:bookmarkStart w:id="0" w:name="_GoBack"/>
+      <w:bookmarkEnd w:id="0"/>
     </w:p>
     <w:p>
       <w:pPr>
@@ -1253,7 +1246,7 @@
       </w:r>
     </w:p>
     <w:sectPr>
-      <w:footerReference w:type="default" r:id="rId8"/>
+      <w:footerReference w:type="default" r:id="rId7"/>
       <w:pgSz w:w="11906" w:h="16838"/>
       <w:pgMar w:top="1417" w:right="1133" w:bottom="1134" w:left="1134" w:header="708" w:footer="300" w:gutter="0"/>
       <w:cols w:space="708"/>
@@ -1264,7 +1257,7 @@
 </file>
 
 <file path=word/endnotes.xml><?xml version="1.0" encoding="utf-8"?>
-<w:endnotes xmlns:wpc="http://schemas.microsoft.com/office/word/2010/wordprocessingCanvas" xmlns:mc="http://schemas.openxmlformats.org/markup-compatibility/2006" xmlns:o="urn:schemas-microsoft-com:office:office" xmlns:r="http://schemas.openxmlformats.org/officeDocument/2006/relationships" xmlns:m="http://schemas.openxmlformats.org/officeDocument/2006/math" xmlns:v="urn:schemas-microsoft-com:vml" xmlns:wp14="http://schemas.microsoft.com/office/word/2010/wordprocessingDrawing" xmlns:wp="http://schemas.openxmlformats.org/drawingml/2006/wordprocessingDrawing" xmlns:w10="urn:schemas-microsoft-com:office:word" xmlns:w="http://schemas.openxmlformats.org/wordprocessingml/2006/main" xmlns:w14="http://schemas.microsoft.com/office/word/2010/wordml" xmlns:wpg="http://schemas.microsoft.com/office/word/2010/wordprocessingGroup" xmlns:wpi="http://schemas.microsoft.com/office/word/2010/wordprocessingInk" xmlns:wne="http://schemas.microsoft.com/office/word/2006/wordml" xmlns:wps="http://schemas.microsoft.com/office/word/2010/wordprocessingShape" mc:Ignorable="w14 wp14">
+<w:endnotes xmlns:wpc="http://schemas.microsoft.com/office/word/2010/wordprocessingCanvas" xmlns:cx="http://schemas.microsoft.com/office/drawing/2014/chartex" xmlns:mc="http://schemas.openxmlformats.org/markup-compatibility/2006" xmlns:o="urn:schemas-microsoft-com:office:office" xmlns:r="http://schemas.openxmlformats.org/officeDocument/2006/relationships" xmlns:m="http://schemas.openxmlformats.org/officeDocument/2006/math" xmlns:v="urn:schemas-microsoft-com:vml" xmlns:wp14="http://schemas.microsoft.com/office/word/2010/wordprocessingDrawing" xmlns:wp="http://schemas.openxmlformats.org/drawingml/2006/wordprocessingDrawing" xmlns:w10="urn:schemas-microsoft-com:office:word" xmlns:w="http://schemas.openxmlformats.org/wordprocessingml/2006/main" xmlns:w14="http://schemas.microsoft.com/office/word/2010/wordml" xmlns:w15="http://schemas.microsoft.com/office/word/2012/wordml" xmlns:w16se="http://schemas.microsoft.com/office/word/2015/wordml/symex" xmlns:wpg="http://schemas.microsoft.com/office/word/2010/wordprocessingGroup" xmlns:wpi="http://schemas.microsoft.com/office/word/2010/wordprocessingInk" xmlns:wne="http://schemas.microsoft.com/office/word/2006/wordml" xmlns:wps="http://schemas.microsoft.com/office/word/2010/wordprocessingShape" mc:Ignorable="w14 w15 w16se wp14">
   <w:endnote w:type="separator" w:id="-1">
     <w:p>
       <w:pPr>
@@ -1289,7 +1282,7 @@
 </file>
 
 <file path=word/footer1.xml><?xml version="1.0" encoding="utf-8"?>
-<w:ftr xmlns:wpc="http://schemas.microsoft.com/office/word/2010/wordprocessingCanvas" xmlns:mc="http://schemas.openxmlformats.org/markup-compatibility/2006" xmlns:o="urn:schemas-microsoft-com:office:office" xmlns:r="http://schemas.openxmlformats.org/officeDocument/2006/relationships" xmlns:m="http://schemas.openxmlformats.org/officeDocument/2006/math" xmlns:v="urn:schemas-microsoft-com:vml" xmlns:wp14="http://schemas.microsoft.com/office/word/2010/wordprocessingDrawing" xmlns:wp="http://schemas.openxmlformats.org/drawingml/2006/wordprocessingDrawing" xmlns:w10="urn:schemas-microsoft-com:office:word" xmlns:w="http://schemas.openxmlformats.org/wordprocessingml/2006/main" xmlns:w14="http://schemas.microsoft.com/office/word/2010/wordml" xmlns:wpg="http://schemas.microsoft.com/office/word/2010/wordprocessingGroup" xmlns:wpi="http://schemas.microsoft.com/office/word/2010/wordprocessingInk" xmlns:wne="http://schemas.microsoft.com/office/word/2006/wordml" xmlns:wps="http://schemas.microsoft.com/office/word/2010/wordprocessingShape" mc:Ignorable="w14 wp14">
+<w:ftr xmlns:wpc="http://schemas.microsoft.com/office/word/2010/wordprocessingCanvas" xmlns:cx="http://schemas.microsoft.com/office/drawing/2014/chartex" xmlns:mc="http://schemas.openxmlformats.org/markup-compatibility/2006" xmlns:o="urn:schemas-microsoft-com:office:office" xmlns:r="http://schemas.openxmlformats.org/officeDocument/2006/relationships" xmlns:m="http://schemas.openxmlformats.org/officeDocument/2006/math" xmlns:v="urn:schemas-microsoft-com:vml" xmlns:wp14="http://schemas.microsoft.com/office/word/2010/wordprocessingDrawing" xmlns:wp="http://schemas.openxmlformats.org/drawingml/2006/wordprocessingDrawing" xmlns:w10="urn:schemas-microsoft-com:office:word" xmlns:w="http://schemas.openxmlformats.org/wordprocessingml/2006/main" xmlns:w14="http://schemas.microsoft.com/office/word/2010/wordml" xmlns:w15="http://schemas.microsoft.com/office/word/2012/wordml" xmlns:w16se="http://schemas.microsoft.com/office/word/2015/wordml/symex" xmlns:wpg="http://schemas.microsoft.com/office/word/2010/wordprocessingGroup" xmlns:wpi="http://schemas.microsoft.com/office/word/2010/wordprocessingInk" xmlns:wne="http://schemas.microsoft.com/office/word/2006/wordml" xmlns:wps="http://schemas.microsoft.com/office/word/2010/wordprocessingShape" mc:Ignorable="w14 w15 w16se wp14">
   <w:p>
     <w:pPr>
       <w:pStyle w:val="Fuzeile"/>
@@ -1303,13 +1296,26 @@
         <w:szCs w:val="28"/>
       </w:rPr>
     </w:pPr>
+    <w:hyperlink r:id="rId1" w:history="1">
+      <w:r>
+        <w:rPr>
+          <w:rStyle w:val="Hyperlink"/>
+          <w:rFonts w:ascii="Arial Black" w:hAnsi="Arial Black"/>
+          <w:color w:val="auto"/>
+          <w:sz w:val="28"/>
+          <w:szCs w:val="28"/>
+          <w:u w:val="none"/>
+        </w:rPr>
+        <w:t>www.taggenberg-beef.ch</w:t>
+      </w:r>
+    </w:hyperlink>
     <w:r>
       <w:rPr>
         <w:rFonts w:ascii="Arial Black" w:hAnsi="Arial Black"/>
         <w:sz w:val="28"/>
         <w:szCs w:val="28"/>
       </w:rPr>
-      <w:t>www.taggenberg-beef.ch</w:t>
+      <w:t xml:space="preserve">  </w:t>
     </w:r>
     <w:r>
       <w:rPr>
@@ -1325,7 +1331,7 @@
         <w:sz w:val="28"/>
         <w:szCs w:val="28"/>
       </w:rPr>
-      <w:tab/>
+      <w:t xml:space="preserve">             </w:t>
     </w:r>
     <w:r>
       <w:rPr>
@@ -1333,13 +1339,13 @@
         <w:noProof/>
         <w:sz w:val="28"/>
         <w:szCs w:val="28"/>
-        <w:lang w:eastAsia="de-CH"/>
+        <w:lang w:val="en-US"/>
       </w:rPr>
       <w:drawing>
-        <wp:inline distT="0" distB="0" distL="0" distR="0" wp14:anchorId="7ECF3D56" wp14:editId="6F70F870">
-          <wp:extent cx="2571750" cy="639947"/>
-          <wp:effectExtent l="0" t="0" r="0" b="8255"/>
-          <wp:docPr id="1" name="Grafik 1"/>
+        <wp:inline distT="0" distB="0" distL="0" distR="0" wp14:anchorId="5168A58A" wp14:editId="36A386C2">
+          <wp:extent cx="607730" cy="495300"/>
+          <wp:effectExtent l="0" t="0" r="1905" b="0"/>
+          <wp:docPr id="4" name="Grafik 4" descr="D:\User\Martin\Dev\taggi\web\assets\media\images\bio_knospe_suisse.png"/>
           <wp:cNvGraphicFramePr>
             <a:graphicFrameLocks xmlns:a="http://schemas.openxmlformats.org/drawingml/2006/main" noChangeAspect="1"/>
           </wp:cNvGraphicFramePr>
@@ -1347,29 +1353,101 @@
             <a:graphicData uri="http://schemas.openxmlformats.org/drawingml/2006/picture">
               <pic:pic xmlns:pic="http://schemas.openxmlformats.org/drawingml/2006/picture">
                 <pic:nvPicPr>
-                  <pic:cNvPr id="0" name="logo natura beef.gif"/>
-                  <pic:cNvPicPr/>
+                  <pic:cNvPr id="0" name="Picture 2" descr="D:\User\Martin\Dev\taggi\web\assets\media\images\bio_knospe_suisse.png"/>
+                  <pic:cNvPicPr>
+                    <a:picLocks noChangeAspect="1" noChangeArrowheads="1"/>
+                  </pic:cNvPicPr>
                 </pic:nvPicPr>
                 <pic:blipFill>
-                  <a:blip r:embed="rId1">
+                  <a:blip r:embed="rId2">
                     <a:extLst>
                       <a:ext uri="{28A0092B-C50C-407E-A947-70E740481C1C}">
                         <a14:useLocalDpi xmlns:a14="http://schemas.microsoft.com/office/drawing/2010/main" val="0"/>
                       </a:ext>
                     </a:extLst>
                   </a:blip>
+                  <a:srcRect/>
                   <a:stretch>
                     <a:fillRect/>
                   </a:stretch>
                 </pic:blipFill>
-                <pic:spPr>
+                <pic:spPr bwMode="auto">
                   <a:xfrm>
                     <a:off x="0" y="0"/>
-                    <a:ext cx="2571750" cy="639947"/>
+                    <a:ext cx="629193" cy="512793"/>
                   </a:xfrm>
                   <a:prstGeom prst="rect">
                     <a:avLst/>
                   </a:prstGeom>
+                  <a:noFill/>
+                  <a:ln>
+                    <a:noFill/>
+                  </a:ln>
+                </pic:spPr>
+              </pic:pic>
+            </a:graphicData>
+          </a:graphic>
+        </wp:inline>
+      </w:drawing>
+    </w:r>
+    <w:r>
+      <w:rPr>
+        <w:rFonts w:ascii="Arial Black" w:hAnsi="Arial Black"/>
+        <w:sz w:val="28"/>
+        <w:szCs w:val="28"/>
+      </w:rPr>
+      <w:t xml:space="preserve">           </w:t>
+    </w:r>
+    <w:r>
+      <w:rPr>
+        <w:rFonts w:ascii="Arial Black" w:hAnsi="Arial Black"/>
+        <w:noProof/>
+        <w:sz w:val="28"/>
+        <w:szCs w:val="28"/>
+        <w:lang w:val="en-US"/>
+      </w:rPr>
+      <w:drawing>
+        <wp:inline distT="0" distB="0" distL="0" distR="0" wp14:anchorId="3A75A255" wp14:editId="4DE17942">
+          <wp:extent cx="1495425" cy="410743"/>
+          <wp:effectExtent l="0" t="0" r="0" b="8890"/>
+          <wp:docPr id="3" name="Grafik 3" descr="D:\User\Martin\Dev\taggi\web\assets\media\images\Logo_Natura-Beef_NEU_2014.jpg"/>
+          <wp:cNvGraphicFramePr>
+            <a:graphicFrameLocks xmlns:a="http://schemas.openxmlformats.org/drawingml/2006/main" noChangeAspect="1"/>
+          </wp:cNvGraphicFramePr>
+          <a:graphic xmlns:a="http://schemas.openxmlformats.org/drawingml/2006/main">
+            <a:graphicData uri="http://schemas.openxmlformats.org/drawingml/2006/picture">
+              <pic:pic xmlns:pic="http://schemas.openxmlformats.org/drawingml/2006/picture">
+                <pic:nvPicPr>
+                  <pic:cNvPr id="0" name="Picture 1" descr="D:\User\Martin\Dev\taggi\web\assets\media\images\Logo_Natura-Beef_NEU_2014.jpg"/>
+                  <pic:cNvPicPr>
+                    <a:picLocks noChangeAspect="1" noChangeArrowheads="1"/>
+                  </pic:cNvPicPr>
+                </pic:nvPicPr>
+                <pic:blipFill>
+                  <a:blip r:embed="rId3">
+                    <a:extLst>
+                      <a:ext uri="{28A0092B-C50C-407E-A947-70E740481C1C}">
+                        <a14:useLocalDpi xmlns:a14="http://schemas.microsoft.com/office/drawing/2010/main" val="0"/>
+                      </a:ext>
+                    </a:extLst>
+                  </a:blip>
+                  <a:srcRect/>
+                  <a:stretch>
+                    <a:fillRect/>
+                  </a:stretch>
+                </pic:blipFill>
+                <pic:spPr bwMode="auto">
+                  <a:xfrm>
+                    <a:off x="0" y="0"/>
+                    <a:ext cx="1580763" cy="434182"/>
+                  </a:xfrm>
+                  <a:prstGeom prst="rect">
+                    <a:avLst/>
+                  </a:prstGeom>
+                  <a:noFill/>
+                  <a:ln>
+                    <a:noFill/>
+                  </a:ln>
                 </pic:spPr>
               </pic:pic>
             </a:graphicData>
@@ -1387,7 +1465,7 @@
 </file>
 
 <file path=word/footnotes.xml><?xml version="1.0" encoding="utf-8"?>
-<w:footnotes xmlns:wpc="http://schemas.microsoft.com/office/word/2010/wordprocessingCanvas" xmlns:mc="http://schemas.openxmlformats.org/markup-compatibility/2006" xmlns:o="urn:schemas-microsoft-com:office:office" xmlns:r="http://schemas.openxmlformats.org/officeDocument/2006/relationships" xmlns:m="http://schemas.openxmlformats.org/officeDocument/2006/math" xmlns:v="urn:schemas-microsoft-com:vml" xmlns:wp14="http://schemas.microsoft.com/office/word/2010/wordprocessingDrawing" xmlns:wp="http://schemas.openxmlformats.org/drawingml/2006/wordprocessingDrawing" xmlns:w10="urn:schemas-microsoft-com:office:word" xmlns:w="http://schemas.openxmlformats.org/wordprocessingml/2006/main" xmlns:w14="http://schemas.microsoft.com/office/word/2010/wordml" xmlns:wpg="http://schemas.microsoft.com/office/word/2010/wordprocessingGroup" xmlns:wpi="http://schemas.microsoft.com/office/word/2010/wordprocessingInk" xmlns:wne="http://schemas.microsoft.com/office/word/2006/wordml" xmlns:wps="http://schemas.microsoft.com/office/word/2010/wordprocessingShape" mc:Ignorable="w14 wp14">
+<w:footnotes xmlns:wpc="http://schemas.microsoft.com/office/word/2010/wordprocessingCanvas" xmlns:cx="http://schemas.microsoft.com/office/drawing/2014/chartex" xmlns:mc="http://schemas.openxmlformats.org/markup-compatibility/2006" xmlns:o="urn:schemas-microsoft-com:office:office" xmlns:r="http://schemas.openxmlformats.org/officeDocument/2006/relationships" xmlns:m="http://schemas.openxmlformats.org/officeDocument/2006/math" xmlns:v="urn:schemas-microsoft-com:vml" xmlns:wp14="http://schemas.microsoft.com/office/word/2010/wordprocessingDrawing" xmlns:wp="http://schemas.openxmlformats.org/drawingml/2006/wordprocessingDrawing" xmlns:w10="urn:schemas-microsoft-com:office:word" xmlns:w="http://schemas.openxmlformats.org/wordprocessingml/2006/main" xmlns:w14="http://schemas.microsoft.com/office/word/2010/wordml" xmlns:w15="http://schemas.microsoft.com/office/word/2012/wordml" xmlns:w16se="http://schemas.microsoft.com/office/word/2015/wordml/symex" xmlns:wpg="http://schemas.microsoft.com/office/word/2010/wordprocessingGroup" xmlns:wpi="http://schemas.microsoft.com/office/word/2010/wordprocessingInk" xmlns:wne="http://schemas.microsoft.com/office/word/2006/wordml" xmlns:wps="http://schemas.microsoft.com/office/word/2010/wordprocessingShape" mc:Ignorable="w14 w15 w16se wp14">
   <w:footnote w:type="separator" w:id="-1">
     <w:p>
       <w:pPr>
@@ -1412,7 +1490,7 @@
 </file>
 
 <file path=word/styles.xml><?xml version="1.0" encoding="utf-8"?>
-<w:styles xmlns:mc="http://schemas.openxmlformats.org/markup-compatibility/2006" xmlns:r="http://schemas.openxmlformats.org/officeDocument/2006/relationships" xmlns:w="http://schemas.openxmlformats.org/wordprocessingml/2006/main" xmlns:w14="http://schemas.microsoft.com/office/word/2010/wordml" mc:Ignorable="w14">
+<w:styles xmlns:mc="http://schemas.openxmlformats.org/markup-compatibility/2006" xmlns:r="http://schemas.openxmlformats.org/officeDocument/2006/relationships" xmlns:w="http://schemas.openxmlformats.org/wordprocessingml/2006/main" xmlns:w14="http://schemas.microsoft.com/office/word/2010/wordml" xmlns:w15="http://schemas.microsoft.com/office/word/2012/wordml" xmlns:w16se="http://schemas.microsoft.com/office/word/2015/wordml/symex" mc:Ignorable="w14 w15 w16se">
   <w:docDefaults>
     <w:rPrDefault>
       <w:rPr>
@@ -1428,419 +1506,378 @@
       </w:pPr>
     </w:pPrDefault>
   </w:docDefaults>
-  <w:latentStyles w:defLockedState="0" w:defUIPriority="99" w:defSemiHidden="1" w:defUnhideWhenUsed="1" w:defQFormat="0" w:count="267">
-    <w:lsdException w:name="Normal" w:semiHidden="0" w:uiPriority="0" w:unhideWhenUsed="0" w:qFormat="1"/>
-    <w:lsdException w:name="heading 1" w:semiHidden="0" w:uiPriority="9" w:unhideWhenUsed="0" w:qFormat="1"/>
-    <w:lsdException w:name="heading 2" w:uiPriority="9" w:qFormat="1"/>
-    <w:lsdException w:name="heading 3" w:uiPriority="9" w:qFormat="1"/>
-    <w:lsdException w:name="heading 4" w:uiPriority="9" w:qFormat="1"/>
-    <w:lsdException w:name="heading 5" w:uiPriority="9" w:qFormat="1"/>
-    <w:lsdException w:name="heading 6" w:uiPriority="9" w:qFormat="1"/>
-    <w:lsdException w:name="heading 7" w:uiPriority="9" w:qFormat="1"/>
-    <w:lsdException w:name="heading 8" w:uiPriority="9" w:qFormat="1"/>
-    <w:lsdException w:name="heading 9" w:uiPriority="9" w:qFormat="1"/>
-    <w:lsdException w:name="toc 1" w:uiPriority="39"/>
-    <w:lsdException w:name="toc 2" w:uiPriority="39"/>
-    <w:lsdException w:name="toc 3" w:uiPriority="39"/>
-    <w:lsdException w:name="toc 4" w:uiPriority="39"/>
-    <w:lsdException w:name="toc 5" w:uiPriority="39"/>
-    <w:lsdException w:name="toc 6" w:uiPriority="39"/>
-    <w:lsdException w:name="toc 7" w:uiPriority="39"/>
-    <w:lsdException w:name="toc 8" w:uiPriority="39"/>
-    <w:lsdException w:name="toc 9" w:uiPriority="39"/>
-    <w:lsdException w:name="caption" w:uiPriority="35" w:qFormat="1"/>
-    <w:lsdException w:name="Title" w:semiHidden="0" w:uiPriority="10" w:unhideWhenUsed="0" w:qFormat="1"/>
-    <w:lsdException w:name="Default Paragraph Font" w:uiPriority="1"/>
-    <w:lsdException w:name="Subtitle" w:semiHidden="0" w:uiPriority="11" w:unhideWhenUsed="0" w:qFormat="1"/>
-    <w:lsdException w:name="Strong" w:semiHidden="0" w:uiPriority="22" w:unhideWhenUsed="0" w:qFormat="1"/>
-    <w:lsdException w:name="Emphasis" w:semiHidden="0" w:uiPriority="20" w:unhideWhenUsed="0" w:qFormat="1"/>
-    <w:lsdException w:name="Table Grid" w:semiHidden="0" w:uiPriority="59" w:unhideWhenUsed="0"/>
-    <w:lsdException w:name="Placeholder Text" w:unhideWhenUsed="0"/>
-    <w:lsdException w:name="No Spacing" w:semiHidden="0" w:uiPriority="1" w:unhideWhenUsed="0" w:qFormat="1"/>
-    <w:lsdException w:name="Light Shading" w:semiHidden="0" w:uiPriority="60" w:unhideWhenUsed="0"/>
-    <w:lsdException w:name="Light List" w:semiHidden="0" w:uiPriority="61" w:unhideWhenUsed="0"/>
-    <w:lsdException w:name="Light Grid" w:semiHidden="0" w:uiPriority="62" w:unhideWhenUsed="0"/>
-    <w:lsdException w:name="Medium Shading 1" w:semiHidden="0" w:uiPriority="63" w:unhideWhenUsed="0"/>
-    <w:lsdException w:name="Medium Shading 2" w:semiHidden="0" w:uiPriority="64" w:unhideWhenUsed="0"/>
-    <w:lsdException w:name="Medium List 1" w:semiHidden="0" w:uiPriority="65" w:unhideWhenUsed="0"/>
-    <w:lsdException w:name="Medium List 2" w:semiHidden="0" w:uiPriority="66" w:unhideWhenUsed="0"/>
-    <w:lsdException w:name="Medium Grid 1" w:semiHidden="0" w:uiPriority="67" w:unhideWhenUsed="0"/>
-    <w:lsdException w:name="Medium Grid 2" w:semiHidden="0" w:uiPriority="68" w:unhideWhenUsed="0"/>
-    <w:lsdException w:name="Medium Grid 3" w:semiHidden="0" w:uiPriority="69" w:unhideWhenUsed="0"/>
-    <w:lsdException w:name="Dark List" w:semiHidden="0" w:uiPriority="70" w:unhideWhenUsed="0"/>
-    <w:lsdException w:name="Colorful Shading" w:semiHidden="0" w:uiPriority="71" w:unhideWhenUsed="0"/>
-    <w:lsdException w:name="Colorful List" w:semiHidden="0" w:uiPriority="72" w:unhideWhenUsed="0"/>
-    <w:lsdException w:name="Colorful Grid" w:semiHidden="0" w:uiPriority="73" w:unhideWhenUsed="0"/>
-    <w:lsdException w:name="Light Shading Accent 1" w:semiHidden="0" w:uiPriority="60" w:unhideWhenUsed="0"/>
-    <w:lsdException w:name="Light List Accent 1" w:semiHidden="0" w:uiPriority="61" w:unhideWhenUsed="0"/>
-    <w:lsdException w:name="Light Grid Accent 1" w:semiHidden="0" w:uiPriority="62" w:unhideWhenUsed="0"/>
-    <w:lsdException w:name="Medium Shading 1 Accent 1" w:semiHidden="0" w:uiPriority="63" w:unhideWhenUsed="0"/>
-    <w:lsdException w:name="Medium Shading 2 Accent 1" w:semiHidden="0" w:uiPriority="64" w:unhideWhenUsed="0"/>
-    <w:lsdException w:name="Medium List 1 Accent 1" w:semiHidden="0" w:uiPriority="65" w:unhideWhenUsed="0"/>
-    <w:lsdException w:name="Revision" w:unhideWhenUsed="0"/>
-    <w:lsdException w:name="List Paragraph" w:semiHidden="0" w:uiPriority="34" w:unhideWhenUsed="0" w:qFormat="1"/>
-    <w:lsdException w:name="Quote" w:semiHidden="0" w:uiPriority="29" w:unhideWhenUsed="0" w:qFormat="1"/>
-    <w:lsdException w:name="Intense Quote" w:semiHidden="0" w:uiPriority="30" w:unhideWhenUsed="0" w:qFormat="1"/>
-    <w:lsdException w:name="Medium List 2 Accent 1" w:semiHidden="0" w:uiPriority="66" w:unhideWhenUsed="0"/>
-    <w:lsdException w:name="Medium Grid 1 Accent 1" w:semiHidden="0" w:uiPriority="67" w:unhideWhenUsed="0"/>
-    <w:lsdException w:name="Medium Grid 2 Accent 1" w:semiHidden="0" w:uiPriority="68" w:unhideWhenUsed="0"/>
-    <w:lsdException w:name="Medium Grid 3 Accent 1" w:semiHidden="0" w:uiPriority="69" w:unhideWhenUsed="0"/>
-    <w:lsdException w:name="Dark List Accent 1" w:semiHidden="0" w:uiPriority="70" w:unhideWhenUsed="0"/>
-    <w:lsdException w:name="Colorful Shading Accent 1" w:semiHidden="0" w:uiPriority="71" w:unhideWhenUsed="0"/>
-    <w:lsdException w:name="Colorful List Accent 1" w:semiHidden="0" w:uiPriority="72" w:unhideWhenUsed="0"/>
-    <w:lsdException w:name="Colorful Grid Accent 1" w:semiHidden="0" w:uiPriority="73" w:unhideWhenUsed="0"/>
-    <w:lsdException w:name="Light Shading Accent 2" w:semiHidden="0" w:uiPriority="60" w:unhideWhenUsed="0"/>
-    <w:lsdException w:name="Light List Accent 2" w:semiHidden="0" w:uiPriority="61" w:unhideWhenUsed="0"/>
-    <w:lsdException w:name="Light Grid Accent 2" w:semiHidden="0" w:uiPriority="62" w:unhideWhenUsed="0"/>
-    <w:lsdException w:name="Medium Shading 1 Accent 2" w:semiHidden="0" w:uiPriority="63" w:unhideWhenUsed="0"/>
-    <w:lsdException w:name="Medium Shading 2 Accent 2" w:semiHidden="0" w:uiPriority="64" w:unhideWhenUsed="0"/>
-    <w:lsdException w:name="Medium List 1 Accent 2" w:semiHidden="0" w:uiPriority="65" w:unhideWhenUsed="0"/>
-    <w:lsdException w:name="Medium List 2 Accent 2" w:semiHidden="0" w:uiPriority="66" w:unhideWhenUsed="0"/>
-    <w:lsdException w:name="Medium Grid 1 Accent 2" w:semiHidden="0" w:uiPriority="67" w:unhideWhenUsed="0"/>
-    <w:lsdException w:name="Medium Grid 2 Accent 2" w:semiHidden="0" w:uiPriority="68" w:unhideWhenUsed="0"/>
-    <w:lsdException w:name="Medium Grid 3 Accent 2" w:semiHidden="0" w:uiPriority="69" w:unhideWhenUsed="0"/>
-    <w:lsdException w:name="Dark List Accent 2" w:semiHidden="0" w:uiPriority="70" w:unhideWhenUsed="0"/>
-    <w:lsdException w:name="Colorful Shading Accent 2" w:semiHidden="0" w:uiPriority="71" w:unhideWhenUsed="0"/>
-    <w:lsdException w:name="Colorful List Accent 2" w:semiHidden="0" w:uiPriority="72" w:unhideWhenUsed="0"/>
-    <w:lsdException w:name="Colorful Grid Accent 2" w:semiHidden="0" w:uiPriority="73" w:unhideWhenUsed="0"/>
-    <w:lsdException w:name="Light Shading Accent 3" w:semiHidden="0" w:uiPriority="60" w:unhideWhenUsed="0"/>
-    <w:lsdException w:name="Light List Accent 3" w:semiHidden="0" w:uiPriority="61" w:unhideWhenUsed="0"/>
-    <w:lsdException w:name="Light Grid Accent 3" w:semiHidden="0" w:uiPriority="62" w:unhideWhenUsed="0"/>
-    <w:lsdException w:name="Medium Shading 1 Accent 3" w:semiHidden="0" w:uiPriority="63" w:unhideWhenUsed="0"/>
-    <w:lsdException w:name="Medium Shading 2 Accent 3" w:semiHidden="0" w:uiPriority="64" w:unhideWhenUsed="0"/>
-    <w:lsdException w:name="Medium List 1 Accent 3" w:semiHidden="0" w:uiPriority="65" w:unhideWhenUsed="0"/>
-    <w:lsdException w:name="Medium List 2 Accent 3" w:semiHidden="0" w:uiPriority="66" w:unhideWhenUsed="0"/>
-    <w:lsdException w:name="Medium Grid 1 Accent 3" w:semiHidden="0" w:uiPriority="67" w:unhideWhenUsed="0"/>
-    <w:lsdException w:name="Medium Grid 2 Accent 3" w:semiHidden="0" w:uiPriority="68" w:unhideWhenUsed="0"/>
-    <w:lsdException w:name="Medium Grid 3 Accent 3" w:semiHidden="0" w:uiPriority="69" w:unhideWhenUsed="0"/>
-    <w:lsdException w:name="Dark List Accent 3" w:semiHidden="0" w:uiPriority="70" w:unhideWhenUsed="0"/>
-    <w:lsdException w:name="Colorful Shading Accent 3" w:semiHidden="0" w:uiPriority="71" w:unhideWhenUsed="0"/>
-    <w:lsdException w:name="Colorful List Accent 3" w:semiHidden="0" w:uiPriority="72" w:unhideWhenUsed="0"/>
-    <w:lsdException w:name="Colorful Grid Accent 3" w:semiHidden="0" w:uiPriority="73" w:unhideWhenUsed="0"/>
-    <w:lsdException w:name="Light Shading Accent 4" w:semiHidden="0" w:uiPriority="60" w:unhideWhenUsed="0"/>
-    <w:lsdException w:name="Light List Accent 4" w:semiHidden="0" w:uiPriority="61" w:unhideWhenUsed="0"/>
-    <w:lsdException w:name="Light Grid Accent 4" w:semiHidden="0" w:uiPriority="62" w:unhideWhenUsed="0"/>
-    <w:lsdException w:name="Medium Shading 1 Accent 4" w:semiHidden="0" w:uiPriority="63" w:unhideWhenUsed="0"/>
-    <w:lsdException w:name="Medium Shading 2 Accent 4" w:semiHidden="0" w:uiPriority="64" w:unhideWhenUsed="0"/>
-    <w:lsdException w:name="Medium List 1 Accent 4" w:semiHidden="0" w:uiPriority="65" w:unhideWhenUsed="0"/>
-    <w:lsdException w:name="Medium List 2 Accent 4" w:semiHidden="0" w:uiPriority="66" w:unhideWhenUsed="0"/>
-    <w:lsdException w:name="Medium Grid 1 Accent 4" w:semiHidden="0" w:uiPriority="67" w:unhideWhenUsed="0"/>
-    <w:lsdException w:name="Medium Grid 2 Accent 4" w:semiHidden="0" w:uiPriority="68" w:unhideWhenUsed="0"/>
-    <w:lsdException w:name="Medium Grid 3 Accent 4" w:semiHidden="0" w:uiPriority="69" w:unhideWhenUsed="0"/>
-    <w:lsdException w:name="Dark List Accent 4" w:semiHidden="0" w:uiPriority="70" w:unhideWhenUsed="0"/>
-    <w:lsdException w:name="Colorful Shading Accent 4" w:semiHidden="0" w:uiPriority="71" w:unhideWhenUsed="0"/>
-    <w:lsdException w:name="Colorful List Accent 4" w:semiHidden="0" w:uiPriority="72" w:unhideWhenUsed="0"/>
-    <w:lsdException w:name="Colorful Grid Accent 4" w:semiHidden="0" w:uiPriority="73" w:unhideWhenUsed="0"/>
-    <w:lsdException w:name="Light Shading Accent 5" w:semiHidden="0" w:uiPriority="60" w:unhideWhenUsed="0"/>
-    <w:lsdException w:name="Light List Accent 5" w:semiHidden="0" w:uiPriority="61" w:unhideWhenUsed="0"/>
-    <w:lsdException w:name="Light Grid Accent 5" w:semiHidden="0" w:uiPriority="62" w:unhideWhenUsed="0"/>
-    <w:lsdException w:name="Medium Shading 1 Accent 5" w:semiHidden="0" w:uiPriority="63" w:unhideWhenUsed="0"/>
-    <w:lsdException w:name="Medium Shading 2 Accent 5" w:semiHidden="0" w:uiPriority="64" w:unhideWhenUsed="0"/>
-    <w:lsdException w:name="Medium List 1 Accent 5" w:semiHidden="0" w:uiPriority="65" w:unhideWhenUsed="0"/>
-    <w:lsdException w:name="Medium List 2 Accent 5" w:semiHidden="0" w:uiPriority="66" w:unhideWhenUsed="0"/>
-    <w:lsdException w:name="Medium Grid 1 Accent 5" w:semiHidden="0" w:uiPriority="67" w:unhideWhenUsed="0"/>
-    <w:lsdException w:name="Medium Grid 2 Accent 5" w:semiHidden="0" w:uiPriority="68" w:unhideWhenUsed="0"/>
-    <w:lsdException w:name="Medium Grid 3 Accent 5" w:semiHidden="0" w:uiPriority="69" w:unhideWhenUsed="0"/>
-    <w:lsdException w:name="Dark List Accent 5" w:semiHidden="0" w:uiPriority="70" w:unhideWhenUsed="0"/>
-    <w:lsdException w:name="Colorful Shading Accent 5" w:semiHidden="0" w:uiPriority="71" w:unhideWhenUsed="0"/>
-    <w:lsdException w:name="Colorful List Accent 5" w:semiHidden="0" w:uiPriority="72" w:unhideWhenUsed="0"/>
-    <w:lsdException w:name="Colorful Grid Accent 5" w:semiHidden="0" w:uiPriority="73" w:unhideWhenUsed="0"/>
-    <w:lsdException w:name="Light Shading Accent 6" w:semiHidden="0" w:uiPriority="60" w:unhideWhenUsed="0"/>
-    <w:lsdException w:name="Light List Accent 6" w:semiHidden="0" w:uiPriority="61" w:unhideWhenUsed="0"/>
-    <w:lsdException w:name="Light Grid Accent 6" w:semiHidden="0" w:uiPriority="62" w:unhideWhenUsed="0"/>
-    <w:lsdException w:name="Medium Shading 1 Accent 6" w:semiHidden="0" w:uiPriority="63" w:unhideWhenUsed="0"/>
-    <w:lsdException w:name="Medium Shading 2 Accent 6" w:semiHidden="0" w:uiPriority="64" w:unhideWhenUsed="0"/>
-    <w:lsdException w:name="Medium List 1 Accent 6" w:semiHidden="0" w:uiPriority="65" w:unhideWhenUsed="0"/>
-    <w:lsdException w:name="Medium List 2 Accent 6" w:semiHidden="0" w:uiPriority="66" w:unhideWhenUsed="0"/>
-    <w:lsdException w:name="Medium Grid 1 Accent 6" w:semiHidden="0" w:uiPriority="67" w:unhideWhenUsed="0"/>
-    <w:lsdException w:name="Medium Grid 2 Accent 6" w:semiHidden="0" w:uiPriority="68" w:unhideWhenUsed="0"/>
-    <w:lsdException w:name="Medium Grid 3 Accent 6" w:semiHidden="0" w:uiPriority="69" w:unhideWhenUsed="0"/>
-    <w:lsdException w:name="Dark List Accent 6" w:semiHidden="0" w:uiPriority="70" w:unhideWhenUsed="0"/>
-    <w:lsdException w:name="Colorful Shading Accent 6" w:semiHidden="0" w:uiPriority="71" w:unhideWhenUsed="0"/>
-    <w:lsdException w:name="Colorful List Accent 6" w:semiHidden="0" w:uiPriority="72" w:unhideWhenUsed="0"/>
-    <w:lsdException w:name="Colorful Grid Accent 6" w:semiHidden="0" w:uiPriority="73" w:unhideWhenUsed="0"/>
-    <w:lsdException w:name="Subtle Emphasis" w:semiHidden="0" w:uiPriority="19" w:unhideWhenUsed="0" w:qFormat="1"/>
-    <w:lsdException w:name="Intense Emphasis" w:semiHidden="0" w:uiPriority="21" w:unhideWhenUsed="0" w:qFormat="1"/>
-    <w:lsdException w:name="Subtle Reference" w:semiHidden="0" w:uiPriority="31" w:unhideWhenUsed="0" w:qFormat="1"/>
-    <w:lsdException w:name="Intense Reference" w:semiHidden="0" w:uiPriority="32" w:unhideWhenUsed="0" w:qFormat="1"/>
-    <w:lsdException w:name="Book Title" w:semiHidden="0" w:uiPriority="33" w:unhideWhenUsed="0" w:qFormat="1"/>
-    <w:lsdException w:name="Bibliography" w:uiPriority="37"/>
-    <w:lsdException w:name="TOC Heading" w:uiPriority="39" w:qFormat="1"/>
-  </w:latentStyles>
-  <w:style w:type="paragraph" w:default="1" w:styleId="Standard">
-    <w:name w:val="Normal"/>
-    <w:qFormat/>
-  </w:style>
-  <w:style w:type="character" w:default="1" w:styleId="Absatz-Standardschriftart">
-    <w:name w:val="Default Paragraph Font"/>
-    <w:uiPriority w:val="1"/>
-    <w:semiHidden/>
-    <w:unhideWhenUsed/>
-  </w:style>
-  <w:style w:type="table" w:default="1" w:styleId="NormaleTabelle">
-    <w:name w:val="Normal Table"/>
-    <w:uiPriority w:val="99"/>
-    <w:semiHidden/>
-    <w:unhideWhenUsed/>
-    <w:tblPr>
-      <w:tblInd w:w="0" w:type="dxa"/>
-      <w:tblCellMar>
-        <w:top w:w="0" w:type="dxa"/>
-        <w:left w:w="108" w:type="dxa"/>
-        <w:bottom w:w="0" w:type="dxa"/>
-        <w:right w:w="108" w:type="dxa"/>
-      </w:tblCellMar>
-    </w:tblPr>
-  </w:style>
-  <w:style w:type="numbering" w:default="1" w:styleId="KeineListe">
-    <w:name w:val="No List"/>
-    <w:uiPriority w:val="99"/>
-    <w:semiHidden/>
-    <w:unhideWhenUsed/>
-  </w:style>
-  <w:style w:type="paragraph" w:styleId="Sprechblasentext">
-    <w:name w:val="Balloon Text"/>
-    <w:basedOn w:val="Standard"/>
-    <w:link w:val="SprechblasentextZchn"/>
-    <w:uiPriority w:val="99"/>
-    <w:semiHidden/>
-    <w:unhideWhenUsed/>
-    <w:rsid w:val="00472999"/>
-    <w:pPr>
-      <w:spacing w:after="0" w:line="240" w:lineRule="auto"/>
-    </w:pPr>
-    <w:rPr>
-      <w:rFonts w:ascii="Tahoma" w:hAnsi="Tahoma" w:cs="Tahoma"/>
-      <w:sz w:val="16"/>
-      <w:szCs w:val="16"/>
-    </w:rPr>
-  </w:style>
-  <w:style w:type="character" w:customStyle="1" w:styleId="SprechblasentextZchn">
-    <w:name w:val="Sprechblasentext Zchn"/>
-    <w:basedOn w:val="Absatz-Standardschriftart"/>
-    <w:link w:val="Sprechblasentext"/>
-    <w:uiPriority w:val="99"/>
-    <w:semiHidden/>
-    <w:rsid w:val="00472999"/>
-    <w:rPr>
-      <w:rFonts w:ascii="Tahoma" w:hAnsi="Tahoma" w:cs="Tahoma"/>
-      <w:sz w:val="16"/>
-      <w:szCs w:val="16"/>
-    </w:rPr>
-  </w:style>
-  <w:style w:type="paragraph" w:styleId="Kopfzeile">
-    <w:name w:val="header"/>
-    <w:basedOn w:val="Standard"/>
-    <w:link w:val="KopfzeileZchn"/>
-    <w:uiPriority w:val="99"/>
-    <w:unhideWhenUsed/>
-    <w:rsid w:val="00EB4224"/>
-    <w:pPr>
-      <w:tabs>
-        <w:tab w:val="center" w:pos="4536"/>
-        <w:tab w:val="right" w:pos="9072"/>
-      </w:tabs>
-      <w:spacing w:after="0" w:line="240" w:lineRule="auto"/>
-    </w:pPr>
-  </w:style>
-  <w:style w:type="character" w:customStyle="1" w:styleId="KopfzeileZchn">
-    <w:name w:val="Kopfzeile Zchn"/>
-    <w:basedOn w:val="Absatz-Standardschriftart"/>
-    <w:link w:val="Kopfzeile"/>
-    <w:uiPriority w:val="99"/>
-    <w:rsid w:val="00EB4224"/>
-  </w:style>
-  <w:style w:type="paragraph" w:styleId="Fuzeile">
-    <w:name w:val="footer"/>
-    <w:basedOn w:val="Standard"/>
-    <w:link w:val="FuzeileZchn"/>
-    <w:uiPriority w:val="99"/>
-    <w:unhideWhenUsed/>
-    <w:rsid w:val="00EB4224"/>
-    <w:pPr>
-      <w:tabs>
-        <w:tab w:val="center" w:pos="4536"/>
-        <w:tab w:val="right" w:pos="9072"/>
-      </w:tabs>
-      <w:spacing w:after="0" w:line="240" w:lineRule="auto"/>
-    </w:pPr>
-  </w:style>
-  <w:style w:type="character" w:customStyle="1" w:styleId="FuzeileZchn">
-    <w:name w:val="Fußzeile Zchn"/>
-    <w:basedOn w:val="Absatz-Standardschriftart"/>
-    <w:link w:val="Fuzeile"/>
-    <w:uiPriority w:val="99"/>
-    <w:rsid w:val="00EB4224"/>
-  </w:style>
-  <w:style w:type="character" w:styleId="Hyperlink">
-    <w:name w:val="Hyperlink"/>
-    <w:basedOn w:val="Absatz-Standardschriftart"/>
-    <w:uiPriority w:val="99"/>
-    <w:unhideWhenUsed/>
-    <w:rsid w:val="00EB4224"/>
-    <w:rPr>
-      <w:color w:val="0000FF" w:themeColor="hyperlink"/>
-      <w:u w:val="single"/>
-    </w:rPr>
-  </w:style>
-</w:styles>
-</file>
-
-<file path=word/stylesWithEffects.xml><?xml version="1.0" encoding="utf-8"?>
-<w:styles xmlns:wpc="http://schemas.microsoft.com/office/word/2010/wordprocessingCanvas" xmlns:mc="http://schemas.openxmlformats.org/markup-compatibility/2006" xmlns:o="urn:schemas-microsoft-com:office:office" xmlns:r="http://schemas.openxmlformats.org/officeDocument/2006/relationships" xmlns:m="http://schemas.openxmlformats.org/officeDocument/2006/math" xmlns:v="urn:schemas-microsoft-com:vml" xmlns:wp14="http://schemas.microsoft.com/office/word/2010/wordprocessingDrawing" xmlns:wp="http://schemas.openxmlformats.org/drawingml/2006/wordprocessingDrawing" xmlns:w10="urn:schemas-microsoft-com:office:word" xmlns:w="http://schemas.openxmlformats.org/wordprocessingml/2006/main" xmlns:w14="http://schemas.microsoft.com/office/word/2010/wordml" xmlns:wpg="http://schemas.microsoft.com/office/word/2010/wordprocessingGroup" xmlns:wpi="http://schemas.microsoft.com/office/word/2010/wordprocessingInk" xmlns:wne="http://schemas.microsoft.com/office/word/2006/wordml" xmlns:wps="http://schemas.microsoft.com/office/word/2010/wordprocessingShape" mc:Ignorable="w14 wp14">
-  <w:docDefaults>
-    <w:rPrDefault>
-      <w:rPr>
-        <w:rFonts w:asciiTheme="minorHAnsi" w:eastAsiaTheme="minorHAnsi" w:hAnsiTheme="minorHAnsi" w:cstheme="minorBidi"/>
-        <w:sz w:val="22"/>
-        <w:szCs w:val="22"/>
-        <w:lang w:val="de-CH" w:eastAsia="en-US" w:bidi="ar-SA"/>
-      </w:rPr>
-    </w:rPrDefault>
-    <w:pPrDefault>
-      <w:pPr>
-        <w:spacing w:after="200" w:line="276" w:lineRule="auto"/>
-      </w:pPr>
-    </w:pPrDefault>
-  </w:docDefaults>
-  <w:latentStyles w:defLockedState="0" w:defUIPriority="99" w:defSemiHidden="1" w:defUnhideWhenUsed="1" w:defQFormat="0" w:count="267">
-    <w:lsdException w:name="Normal" w:semiHidden="0" w:uiPriority="0" w:unhideWhenUsed="0" w:qFormat="1"/>
-    <w:lsdException w:name="heading 1" w:semiHidden="0" w:uiPriority="9" w:unhideWhenUsed="0" w:qFormat="1"/>
-    <w:lsdException w:name="heading 2" w:uiPriority="9" w:qFormat="1"/>
-    <w:lsdException w:name="heading 3" w:uiPriority="9" w:qFormat="1"/>
-    <w:lsdException w:name="heading 4" w:uiPriority="9" w:qFormat="1"/>
-    <w:lsdException w:name="heading 5" w:uiPriority="9" w:qFormat="1"/>
-    <w:lsdException w:name="heading 6" w:uiPriority="9" w:qFormat="1"/>
-    <w:lsdException w:name="heading 7" w:uiPriority="9" w:qFormat="1"/>
-    <w:lsdException w:name="heading 8" w:uiPriority="9" w:qFormat="1"/>
-    <w:lsdException w:name="heading 9" w:uiPriority="9" w:qFormat="1"/>
-    <w:lsdException w:name="toc 1" w:uiPriority="39"/>
-    <w:lsdException w:name="toc 2" w:uiPriority="39"/>
-    <w:lsdException w:name="toc 3" w:uiPriority="39"/>
-    <w:lsdException w:name="toc 4" w:uiPriority="39"/>
-    <w:lsdException w:name="toc 5" w:uiPriority="39"/>
-    <w:lsdException w:name="toc 6" w:uiPriority="39"/>
-    <w:lsdException w:name="toc 7" w:uiPriority="39"/>
-    <w:lsdException w:name="toc 8" w:uiPriority="39"/>
-    <w:lsdException w:name="toc 9" w:uiPriority="39"/>
-    <w:lsdException w:name="caption" w:uiPriority="35" w:qFormat="1"/>
-    <w:lsdException w:name="Title" w:semiHidden="0" w:uiPriority="10" w:unhideWhenUsed="0" w:qFormat="1"/>
-    <w:lsdException w:name="Default Paragraph Font" w:uiPriority="1"/>
-    <w:lsdException w:name="Subtitle" w:semiHidden="0" w:uiPriority="11" w:unhideWhenUsed="0" w:qFormat="1"/>
-    <w:lsdException w:name="Strong" w:semiHidden="0" w:uiPriority="22" w:unhideWhenUsed="0" w:qFormat="1"/>
-    <w:lsdException w:name="Emphasis" w:semiHidden="0" w:uiPriority="20" w:unhideWhenUsed="0" w:qFormat="1"/>
-    <w:lsdException w:name="Table Grid" w:semiHidden="0" w:uiPriority="59" w:unhideWhenUsed="0"/>
-    <w:lsdException w:name="Placeholder Text" w:unhideWhenUsed="0"/>
-    <w:lsdException w:name="No Spacing" w:semiHidden="0" w:uiPriority="1" w:unhideWhenUsed="0" w:qFormat="1"/>
-    <w:lsdException w:name="Light Shading" w:semiHidden="0" w:uiPriority="60" w:unhideWhenUsed="0"/>
-    <w:lsdException w:name="Light List" w:semiHidden="0" w:uiPriority="61" w:unhideWhenUsed="0"/>
-    <w:lsdException w:name="Light Grid" w:semiHidden="0" w:uiPriority="62" w:unhideWhenUsed="0"/>
-    <w:lsdException w:name="Medium Shading 1" w:semiHidden="0" w:uiPriority="63" w:unhideWhenUsed="0"/>
-    <w:lsdException w:name="Medium Shading 2" w:semiHidden="0" w:uiPriority="64" w:unhideWhenUsed="0"/>
-    <w:lsdException w:name="Medium List 1" w:semiHidden="0" w:uiPriority="65" w:unhideWhenUsed="0"/>
-    <w:lsdException w:name="Medium List 2" w:semiHidden="0" w:uiPriority="66" w:unhideWhenUsed="0"/>
-    <w:lsdException w:name="Medium Grid 1" w:semiHidden="0" w:uiPriority="67" w:unhideWhenUsed="0"/>
-    <w:lsdException w:name="Medium Grid 2" w:semiHidden="0" w:uiPriority="68" w:unhideWhenUsed="0"/>
-    <w:lsdException w:name="Medium Grid 3" w:semiHidden="0" w:uiPriority="69" w:unhideWhenUsed="0"/>
-    <w:lsdException w:name="Dark List" w:semiHidden="0" w:uiPriority="70" w:unhideWhenUsed="0"/>
-    <w:lsdException w:name="Colorful Shading" w:semiHidden="0" w:uiPriority="71" w:unhideWhenUsed="0"/>
-    <w:lsdException w:name="Colorful List" w:semiHidden="0" w:uiPriority="72" w:unhideWhenUsed="0"/>
-    <w:lsdException w:name="Colorful Grid" w:semiHidden="0" w:uiPriority="73" w:unhideWhenUsed="0"/>
-    <w:lsdException w:name="Light Shading Accent 1" w:semiHidden="0" w:uiPriority="60" w:unhideWhenUsed="0"/>
-    <w:lsdException w:name="Light List Accent 1" w:semiHidden="0" w:uiPriority="61" w:unhideWhenUsed="0"/>
-    <w:lsdException w:name="Light Grid Accent 1" w:semiHidden="0" w:uiPriority="62" w:unhideWhenUsed="0"/>
-    <w:lsdException w:name="Medium Shading 1 Accent 1" w:semiHidden="0" w:uiPriority="63" w:unhideWhenUsed="0"/>
-    <w:lsdException w:name="Medium Shading 2 Accent 1" w:semiHidden="0" w:uiPriority="64" w:unhideWhenUsed="0"/>
-    <w:lsdException w:name="Medium List 1 Accent 1" w:semiHidden="0" w:uiPriority="65" w:unhideWhenUsed="0"/>
-    <w:lsdException w:name="Revision" w:unhideWhenUsed="0"/>
-    <w:lsdException w:name="List Paragraph" w:semiHidden="0" w:uiPriority="34" w:unhideWhenUsed="0" w:qFormat="1"/>
-    <w:lsdException w:name="Quote" w:semiHidden="0" w:uiPriority="29" w:unhideWhenUsed="0" w:qFormat="1"/>
-    <w:lsdException w:name="Intense Quote" w:semiHidden="0" w:uiPriority="30" w:unhideWhenUsed="0" w:qFormat="1"/>
-    <w:lsdException w:name="Medium List 2 Accent 1" w:semiHidden="0" w:uiPriority="66" w:unhideWhenUsed="0"/>
-    <w:lsdException w:name="Medium Grid 1 Accent 1" w:semiHidden="0" w:uiPriority="67" w:unhideWhenUsed="0"/>
-    <w:lsdException w:name="Medium Grid 2 Accent 1" w:semiHidden="0" w:uiPriority="68" w:unhideWhenUsed="0"/>
-    <w:lsdException w:name="Medium Grid 3 Accent 1" w:semiHidden="0" w:uiPriority="69" w:unhideWhenUsed="0"/>
-    <w:lsdException w:name="Dark List Accent 1" w:semiHidden="0" w:uiPriority="70" w:unhideWhenUsed="0"/>
-    <w:lsdException w:name="Colorful Shading Accent 1" w:semiHidden="0" w:uiPriority="71" w:unhideWhenUsed="0"/>
-    <w:lsdException w:name="Colorful List Accent 1" w:semiHidden="0" w:uiPriority="72" w:unhideWhenUsed="0"/>
-    <w:lsdException w:name="Colorful Grid Accent 1" w:semiHidden="0" w:uiPriority="73" w:unhideWhenUsed="0"/>
-    <w:lsdException w:name="Light Shading Accent 2" w:semiHidden="0" w:uiPriority="60" w:unhideWhenUsed="0"/>
-    <w:lsdException w:name="Light List Accent 2" w:semiHidden="0" w:uiPriority="61" w:unhideWhenUsed="0"/>
-    <w:lsdException w:name="Light Grid Accent 2" w:semiHidden="0" w:uiPriority="62" w:unhideWhenUsed="0"/>
-    <w:lsdException w:name="Medium Shading 1 Accent 2" w:semiHidden="0" w:uiPriority="63" w:unhideWhenUsed="0"/>
-    <w:lsdException w:name="Medium Shading 2 Accent 2" w:semiHidden="0" w:uiPriority="64" w:unhideWhenUsed="0"/>
-    <w:lsdException w:name="Medium List 1 Accent 2" w:semiHidden="0" w:uiPriority="65" w:unhideWhenUsed="0"/>
-    <w:lsdException w:name="Medium List 2 Accent 2" w:semiHidden="0" w:uiPriority="66" w:unhideWhenUsed="0"/>
-    <w:lsdException w:name="Medium Grid 1 Accent 2" w:semiHidden="0" w:uiPriority="67" w:unhideWhenUsed="0"/>
-    <w:lsdException w:name="Medium Grid 2 Accent 2" w:semiHidden="0" w:uiPriority="68" w:unhideWhenUsed="0"/>
-    <w:lsdException w:name="Medium Grid 3 Accent 2" w:semiHidden="0" w:uiPriority="69" w:unhideWhenUsed="0"/>
-    <w:lsdException w:name="Dark List Accent 2" w:semiHidden="0" w:uiPriority="70" w:unhideWhenUsed="0"/>
-    <w:lsdException w:name="Colorful Shading Accent 2" w:semiHidden="0" w:uiPriority="71" w:unhideWhenUsed="0"/>
-    <w:lsdException w:name="Colorful List Accent 2" w:semiHidden="0" w:uiPriority="72" w:unhideWhenUsed="0"/>
-    <w:lsdException w:name="Colorful Grid Accent 2" w:semiHidden="0" w:uiPriority="73" w:unhideWhenUsed="0"/>
-    <w:lsdException w:name="Light Shading Accent 3" w:semiHidden="0" w:uiPriority="60" w:unhideWhenUsed="0"/>
-    <w:lsdException w:name="Light List Accent 3" w:semiHidden="0" w:uiPriority="61" w:unhideWhenUsed="0"/>
-    <w:lsdException w:name="Light Grid Accent 3" w:semiHidden="0" w:uiPriority="62" w:unhideWhenUsed="0"/>
-    <w:lsdException w:name="Medium Shading 1 Accent 3" w:semiHidden="0" w:uiPriority="63" w:unhideWhenUsed="0"/>
-    <w:lsdException w:name="Medium Shading 2 Accent 3" w:semiHidden="0" w:uiPriority="64" w:unhideWhenUsed="0"/>
-    <w:lsdException w:name="Medium List 1 Accent 3" w:semiHidden="0" w:uiPriority="65" w:unhideWhenUsed="0"/>
-    <w:lsdException w:name="Medium List 2 Accent 3" w:semiHidden="0" w:uiPriority="66" w:unhideWhenUsed="0"/>
-    <w:lsdException w:name="Medium Grid 1 Accent 3" w:semiHidden="0" w:uiPriority="67" w:unhideWhenUsed="0"/>
-    <w:lsdException w:name="Medium Grid 2 Accent 3" w:semiHidden="0" w:uiPriority="68" w:unhideWhenUsed="0"/>
-    <w:lsdException w:name="Medium Grid 3 Accent 3" w:semiHidden="0" w:uiPriority="69" w:unhideWhenUsed="0"/>
-    <w:lsdException w:name="Dark List Accent 3" w:semiHidden="0" w:uiPriority="70" w:unhideWhenUsed="0"/>
-    <w:lsdException w:name="Colorful Shading Accent 3" w:semiHidden="0" w:uiPriority="71" w:unhideWhenUsed="0"/>
-    <w:lsdException w:name="Colorful List Accent 3" w:semiHidden="0" w:uiPriority="72" w:unhideWhenUsed="0"/>
-    <w:lsdException w:name="Colorful Grid Accent 3" w:semiHidden="0" w:uiPriority="73" w:unhideWhenUsed="0"/>
-    <w:lsdException w:name="Light Shading Accent 4" w:semiHidden="0" w:uiPriority="60" w:unhideWhenUsed="0"/>
-    <w:lsdException w:name="Light List Accent 4" w:semiHidden="0" w:uiPriority="61" w:unhideWhenUsed="0"/>
-    <w:lsdException w:name="Light Grid Accent 4" w:semiHidden="0" w:uiPriority="62" w:unhideWhenUsed="0"/>
-    <w:lsdException w:name="Medium Shading 1 Accent 4" w:semiHidden="0" w:uiPriority="63" w:unhideWhenUsed="0"/>
-    <w:lsdException w:name="Medium Shading 2 Accent 4" w:semiHidden="0" w:uiPriority="64" w:unhideWhenUsed="0"/>
-    <w:lsdException w:name="Medium List 1 Accent 4" w:semiHidden="0" w:uiPriority="65" w:unhideWhenUsed="0"/>
-    <w:lsdException w:name="Medium List 2 Accent 4" w:semiHidden="0" w:uiPriority="66" w:unhideWhenUsed="0"/>
-    <w:lsdException w:name="Medium Grid 1 Accent 4" w:semiHidden="0" w:uiPriority="67" w:unhideWhenUsed="0"/>
-    <w:lsdException w:name="Medium Grid 2 Accent 4" w:semiHidden="0" w:uiPriority="68" w:unhideWhenUsed="0"/>
-    <w:lsdException w:name="Medium Grid 3 Accent 4" w:semiHidden="0" w:uiPriority="69" w:unhideWhenUsed="0"/>
-    <w:lsdException w:name="Dark List Accent 4" w:semiHidden="0" w:uiPriority="70" w:unhideWhenUsed="0"/>
-    <w:lsdException w:name="Colorful Shading Accent 4" w:semiHidden="0" w:uiPriority="71" w:unhideWhenUsed="0"/>
-    <w:lsdException w:name="Colorful List Accent 4" w:semiHidden="0" w:uiPriority="72" w:unhideWhenUsed="0"/>
-    <w:lsdException w:name="Colorful Grid Accent 4" w:semiHidden="0" w:uiPriority="73" w:unhideWhenUsed="0"/>
-    <w:lsdException w:name="Light Shading Accent 5" w:semiHidden="0" w:uiPriority="60" w:unhideWhenUsed="0"/>
-    <w:lsdException w:name="Light List Accent 5" w:semiHidden="0" w:uiPriority="61" w:unhideWhenUsed="0"/>
-    <w:lsdException w:name="Light Grid Accent 5" w:semiHidden="0" w:uiPriority="62" w:unhideWhenUsed="0"/>
-    <w:lsdException w:name="Medium Shading 1 Accent 5" w:semiHidden="0" w:uiPriority="63" w:unhideWhenUsed="0"/>
-    <w:lsdException w:name="Medium Shading 2 Accent 5" w:semiHidden="0" w:uiPriority="64" w:unhideWhenUsed="0"/>
-    <w:lsdException w:name="Medium List 1 Accent 5" w:semiHidden="0" w:uiPriority="65" w:unhideWhenUsed="0"/>
-    <w:lsdException w:name="Medium List 2 Accent 5" w:semiHidden="0" w:uiPriority="66" w:unhideWhenUsed="0"/>
-    <w:lsdException w:name="Medium Grid 1 Accent 5" w:semiHidden="0" w:uiPriority="67" w:unhideWhenUsed="0"/>
-    <w:lsdException w:name="Medium Grid 2 Accent 5" w:semiHidden="0" w:uiPriority="68" w:unhideWhenUsed="0"/>
-    <w:lsdException w:name="Medium Grid 3 Accent 5" w:semiHidden="0" w:uiPriority="69" w:unhideWhenUsed="0"/>
-    <w:lsdException w:name="Dark List Accent 5" w:semiHidden="0" w:uiPriority="70" w:unhideWhenUsed="0"/>
-    <w:lsdException w:name="Colorful Shading Accent 5" w:semiHidden="0" w:uiPriority="71" w:unhideWhenUsed="0"/>
-    <w:lsdException w:name="Colorful List Accent 5" w:semiHidden="0" w:uiPriority="72" w:unhideWhenUsed="0"/>
-    <w:lsdException w:name="Colorful Grid Accent 5" w:semiHidden="0" w:uiPriority="73" w:unhideWhenUsed="0"/>
-    <w:lsdException w:name="Light Shading Accent 6" w:semiHidden="0" w:uiPriority="60" w:unhideWhenUsed="0"/>
-    <w:lsdException w:name="Light List Accent 6" w:semiHidden="0" w:uiPriority="61" w:unhideWhenUsed="0"/>
-    <w:lsdException w:name="Light Grid Accent 6" w:semiHidden="0" w:uiPriority="62" w:unhideWhenUsed="0"/>
-    <w:lsdException w:name="Medium Shading 1 Accent 6" w:semiHidden="0" w:uiPriority="63" w:unhideWhenUsed="0"/>
-    <w:lsdException w:name="Medium Shading 2 Accent 6" w:semiHidden="0" w:uiPriority="64" w:unhideWhenUsed="0"/>
-    <w:lsdException w:name="Medium List 1 Accent 6" w:semiHidden="0" w:uiPriority="65" w:unhideWhenUsed="0"/>
-    <w:lsdException w:name="Medium List 2 Accent 6" w:semiHidden="0" w:uiPriority="66" w:unhideWhenUsed="0"/>
-    <w:lsdException w:name="Medium Grid 1 Accent 6" w:semiHidden="0" w:uiPriority="67" w:unhideWhenUsed="0"/>
-    <w:lsdException w:name="Medium Grid 2 Accent 6" w:semiHidden="0" w:uiPriority="68" w:unhideWhenUsed="0"/>
-    <w:lsdException w:name="Medium Grid 3 Accent 6" w:semiHidden="0" w:uiPriority="69" w:unhideWhenUsed="0"/>
-    <w:lsdException w:name="Dark List Accent 6" w:semiHidden="0" w:uiPriority="70" w:unhideWhenUsed="0"/>
-    <w:lsdException w:name="Colorful Shading Accent 6" w:semiHidden="0" w:uiPriority="71" w:unhideWhenUsed="0"/>
-    <w:lsdException w:name="Colorful List Accent 6" w:semiHidden="0" w:uiPriority="72" w:unhideWhenUsed="0"/>
-    <w:lsdException w:name="Colorful Grid Accent 6" w:semiHidden="0" w:uiPriority="73" w:unhideWhenUsed="0"/>
-    <w:lsdException w:name="Subtle Emphasis" w:semiHidden="0" w:uiPriority="19" w:unhideWhenUsed="0" w:qFormat="1"/>
-    <w:lsdException w:name="Intense Emphasis" w:semiHidden="0" w:uiPriority="21" w:unhideWhenUsed="0" w:qFormat="1"/>
-    <w:lsdException w:name="Subtle Reference" w:semiHidden="0" w:uiPriority="31" w:unhideWhenUsed="0" w:qFormat="1"/>
-    <w:lsdException w:name="Intense Reference" w:semiHidden="0" w:uiPriority="32" w:unhideWhenUsed="0" w:qFormat="1"/>
-    <w:lsdException w:name="Book Title" w:semiHidden="0" w:uiPriority="33" w:unhideWhenUsed="0" w:qFormat="1"/>
-    <w:lsdException w:name="Bibliography" w:uiPriority="37"/>
-    <w:lsdException w:name="TOC Heading" w:uiPriority="39" w:qFormat="1"/>
+  <w:latentStyles w:defLockedState="0" w:defUIPriority="99" w:defSemiHidden="0" w:defUnhideWhenUsed="0" w:defQFormat="0" w:count="371">
+    <w:lsdException w:name="Normal" w:uiPriority="0" w:qFormat="1"/>
+    <w:lsdException w:name="heading 1" w:uiPriority="9" w:qFormat="1"/>
+    <w:lsdException w:name="heading 2" w:semiHidden="1" w:uiPriority="9" w:unhideWhenUsed="1" w:qFormat="1"/>
+    <w:lsdException w:name="heading 3" w:semiHidden="1" w:uiPriority="9" w:unhideWhenUsed="1" w:qFormat="1"/>
+    <w:lsdException w:name="heading 4" w:semiHidden="1" w:uiPriority="9" w:unhideWhenUsed="1" w:qFormat="1"/>
+    <w:lsdException w:name="heading 5" w:semiHidden="1" w:uiPriority="9" w:unhideWhenUsed="1" w:qFormat="1"/>
+    <w:lsdException w:name="heading 6" w:semiHidden="1" w:uiPriority="9" w:unhideWhenUsed="1" w:qFormat="1"/>
+    <w:lsdException w:name="heading 7" w:semiHidden="1" w:uiPriority="9" w:unhideWhenUsed="1" w:qFormat="1"/>
+    <w:lsdException w:name="heading 8" w:semiHidden="1" w:uiPriority="9" w:unhideWhenUsed="1" w:qFormat="1"/>
+    <w:lsdException w:name="heading 9" w:semiHidden="1" w:uiPriority="9" w:unhideWhenUsed="1" w:qFormat="1"/>
+    <w:lsdException w:name="index 1" w:semiHidden="1" w:unhideWhenUsed="1"/>
+    <w:lsdException w:name="index 2" w:semiHidden="1" w:unhideWhenUsed="1"/>
+    <w:lsdException w:name="index 3" w:semiHidden="1" w:unhideWhenUsed="1"/>
+    <w:lsdException w:name="index 4" w:semiHidden="1" w:unhideWhenUsed="1"/>
+    <w:lsdException w:name="index 5" w:semiHidden="1" w:unhideWhenUsed="1"/>
+    <w:lsdException w:name="index 6" w:semiHidden="1" w:unhideWhenUsed="1"/>
+    <w:lsdException w:name="index 7" w:semiHidden="1" w:unhideWhenUsed="1"/>
+    <w:lsdException w:name="index 8" w:semiHidden="1" w:unhideWhenUsed="1"/>
+    <w:lsdException w:name="index 9" w:semiHidden="1" w:unhideWhenUsed="1"/>
+    <w:lsdException w:name="toc 1" w:semiHidden="1" w:uiPriority="39" w:unhideWhenUsed="1"/>
+    <w:lsdException w:name="toc 2" w:semiHidden="1" w:uiPriority="39" w:unhideWhenUsed="1"/>
+    <w:lsdException w:name="toc 3" w:semiHidden="1" w:uiPriority="39" w:unhideWhenUsed="1"/>
+    <w:lsdException w:name="toc 4" w:semiHidden="1" w:uiPriority="39" w:unhideWhenUsed="1"/>
+    <w:lsdException w:name="toc 5" w:semiHidden="1" w:uiPriority="39" w:unhideWhenUsed="1"/>
+    <w:lsdException w:name="toc 6" w:semiHidden="1" w:uiPriority="39" w:unhideWhenUsed="1"/>
+    <w:lsdException w:name="toc 7" w:semiHidden="1" w:uiPriority="39" w:unhideWhenUsed="1"/>
+    <w:lsdException w:name="toc 8" w:semiHidden="1" w:uiPriority="39" w:unhideWhenUsed="1"/>
+    <w:lsdException w:name="toc 9" w:semiHidden="1" w:uiPriority="39" w:unhideWhenUsed="1"/>
+    <w:lsdException w:name="Normal Indent" w:semiHidden="1" w:unhideWhenUsed="1"/>
+    <w:lsdException w:name="footnote text" w:semiHidden="1" w:unhideWhenUsed="1"/>
+    <w:lsdException w:name="annotation text" w:semiHidden="1" w:unhideWhenUsed="1"/>
+    <w:lsdException w:name="header" w:semiHidden="1" w:unhideWhenUsed="1"/>
+    <w:lsdException w:name="footer" w:semiHidden="1" w:unhideWhenUsed="1"/>
+    <w:lsdException w:name="index heading" w:semiHidden="1" w:unhideWhenUsed="1"/>
+    <w:lsdException w:name="caption" w:semiHidden="1" w:uiPriority="35" w:unhideWhenUsed="1" w:qFormat="1"/>
+    <w:lsdException w:name="table of figures" w:semiHidden="1" w:unhideWhenUsed="1"/>
+    <w:lsdException w:name="envelope address" w:semiHidden="1" w:unhideWhenUsed="1"/>
+    <w:lsdException w:name="envelope return" w:semiHidden="1" w:unhideWhenUsed="1"/>
+    <w:lsdException w:name="footnote reference" w:semiHidden="1" w:unhideWhenUsed="1"/>
+    <w:lsdException w:name="annotation reference" w:semiHidden="1" w:unhideWhenUsed="1"/>
+    <w:lsdException w:name="line number" w:semiHidden="1" w:unhideWhenUsed="1"/>
+    <w:lsdException w:name="page number" w:semiHidden="1" w:unhideWhenUsed="1"/>
+    <w:lsdException w:name="endnote reference" w:semiHidden="1" w:unhideWhenUsed="1"/>
+    <w:lsdException w:name="endnote text" w:semiHidden="1" w:unhideWhenUsed="1"/>
+    <w:lsdException w:name="table of authorities" w:semiHidden="1" w:unhideWhenUsed="1"/>
+    <w:lsdException w:name="macro" w:semiHidden="1" w:unhideWhenUsed="1"/>
+    <w:lsdException w:name="toa heading" w:semiHidden="1" w:unhideWhenUsed="1"/>
+    <w:lsdException w:name="List" w:semiHidden="1" w:unhideWhenUsed="1"/>
+    <w:lsdException w:name="List Bullet" w:semiHidden="1" w:unhideWhenUsed="1"/>
+    <w:lsdException w:name="List Number" w:semiHidden="1" w:unhideWhenUsed="1"/>
+    <w:lsdException w:name="List 2" w:semiHidden="1" w:unhideWhenUsed="1"/>
+    <w:lsdException w:name="List 3" w:semiHidden="1" w:unhideWhenUsed="1"/>
+    <w:lsdException w:name="List 4" w:semiHidden="1" w:unhideWhenUsed="1"/>
+    <w:lsdException w:name="List 5" w:semiHidden="1" w:unhideWhenUsed="1"/>
+    <w:lsdException w:name="List Bullet 2" w:semiHidden="1" w:unhideWhenUsed="1"/>
+    <w:lsdException w:name="List Bullet 3" w:semiHidden="1" w:unhideWhenUsed="1"/>
+    <w:lsdException w:name="List Bullet 4" w:semiHidden="1" w:unhideWhenUsed="1"/>
+    <w:lsdException w:name="List Bullet 5" w:semiHidden="1" w:unhideWhenUsed="1"/>
+    <w:lsdException w:name="List Number 2" w:semiHidden="1" w:unhideWhenUsed="1"/>
+    <w:lsdException w:name="List Number 3" w:semiHidden="1" w:unhideWhenUsed="1"/>
+    <w:lsdException w:name="List Number 4" w:semiHidden="1" w:unhideWhenUsed="1"/>
+    <w:lsdException w:name="List Number 5" w:semiHidden="1" w:unhideWhenUsed="1"/>
+    <w:lsdException w:name="Title" w:uiPriority="10" w:qFormat="1"/>
+    <w:lsdException w:name="Closing" w:semiHidden="1" w:unhideWhenUsed="1"/>
+    <w:lsdException w:name="Signature" w:semiHidden="1" w:unhideWhenUsed="1"/>
+    <w:lsdException w:name="Default Paragraph Font" w:semiHidden="1" w:uiPriority="1" w:unhideWhenUsed="1"/>
+    <w:lsdException w:name="Body Text" w:semiHidden="1" w:unhideWhenUsed="1"/>
+    <w:lsdException w:name="Body Text Indent" w:semiHidden="1" w:unhideWhenUsed="1"/>
+    <w:lsdException w:name="List Continue" w:semiHidden="1" w:unhideWhenUsed="1"/>
+    <w:lsdException w:name="List Continue 2" w:semiHidden="1" w:unhideWhenUsed="1"/>
+    <w:lsdException w:name="List Continue 3" w:semiHidden="1" w:unhideWhenUsed="1"/>
+    <w:lsdException w:name="List Continue 4" w:semiHidden="1" w:unhideWhenUsed="1"/>
+    <w:lsdException w:name="List Continue 5" w:semiHidden="1" w:unhideWhenUsed="1"/>
+    <w:lsdException w:name="Message Header" w:semiHidden="1" w:unhideWhenUsed="1"/>
+    <w:lsdException w:name="Subtitle" w:uiPriority="11" w:qFormat="1"/>
+    <w:lsdException w:name="Salutation" w:semiHidden="1" w:unhideWhenUsed="1"/>
+    <w:lsdException w:name="Date" w:semiHidden="1" w:unhideWhenUsed="1"/>
+    <w:lsdException w:name="Body Text First Indent" w:semiHidden="1" w:unhideWhenUsed="1"/>
+    <w:lsdException w:name="Body Text First Indent 2" w:semiHidden="1" w:unhideWhenUsed="1"/>
+    <w:lsdException w:name="Note Heading" w:semiHidden="1" w:unhideWhenUsed="1"/>
+    <w:lsdException w:name="Body Text 2" w:semiHidden="1" w:unhideWhenUsed="1"/>
+    <w:lsdException w:name="Body Text 3" w:semiHidden="1" w:unhideWhenUsed="1"/>
+    <w:lsdException w:name="Body Text Indent 2" w:semiHidden="1" w:unhideWhenUsed="1"/>
+    <w:lsdException w:name="Body Text Indent 3" w:semiHidden="1" w:unhideWhenUsed="1"/>
+    <w:lsdException w:name="Block Text" w:semiHidden="1" w:unhideWhenUsed="1"/>
+    <w:lsdException w:name="Hyperlink" w:semiHidden="1" w:unhideWhenUsed="1"/>
+    <w:lsdException w:name="FollowedHyperlink" w:semiHidden="1" w:unhideWhenUsed="1"/>
+    <w:lsdException w:name="Strong" w:uiPriority="22" w:qFormat="1"/>
+    <w:lsdException w:name="Emphasis" w:uiPriority="20" w:qFormat="1"/>
+    <w:lsdException w:name="Document Map" w:semiHidden="1" w:unhideWhenUsed="1"/>
+    <w:lsdException w:name="Plain Text" w:semiHidden="1" w:unhideWhenUsed="1"/>
+    <w:lsdException w:name="E-mail Signature" w:semiHidden="1" w:unhideWhenUsed="1"/>
+    <w:lsdException w:name="HTML Top of Form" w:semiHidden="1" w:unhideWhenUsed="1"/>
+    <w:lsdException w:name="HTML Bottom of Form" w:semiHidden="1" w:unhideWhenUsed="1"/>
+    <w:lsdException w:name="Normal (Web)" w:semiHidden="1" w:unhideWhenUsed="1"/>
+    <w:lsdException w:name="HTML Acronym" w:semiHidden="1" w:unhideWhenUsed="1"/>
+    <w:lsdException w:name="HTML Address" w:semiHidden="1" w:unhideWhenUsed="1"/>
+    <w:lsdException w:name="HTML Cite" w:semiHidden="1" w:unhideWhenUsed="1"/>
+    <w:lsdException w:name="HTML Code" w:semiHidden="1" w:unhideWhenUsed="1"/>
+    <w:lsdException w:name="HTML Definition" w:semiHidden="1" w:unhideWhenUsed="1"/>
+    <w:lsdException w:name="HTML Keyboard" w:semiHidden="1" w:unhideWhenUsed="1"/>
+    <w:lsdException w:name="HTML Preformatted" w:semiHidden="1" w:unhideWhenUsed="1"/>
+    <w:lsdException w:name="HTML Sample" w:semiHidden="1" w:unhideWhenUsed="1"/>
+    <w:lsdException w:name="HTML Typewriter" w:semiHidden="1" w:unhideWhenUsed="1"/>
+    <w:lsdException w:name="HTML Variable" w:semiHidden="1" w:unhideWhenUsed="1"/>
+    <w:lsdException w:name="Normal Table" w:semiHidden="1" w:unhideWhenUsed="1"/>
+    <w:lsdException w:name="annotation subject" w:semiHidden="1" w:unhideWhenUsed="1"/>
+    <w:lsdException w:name="No List" w:semiHidden="1" w:unhideWhenUsed="1"/>
+    <w:lsdException w:name="Outline List 1" w:semiHidden="1" w:unhideWhenUsed="1"/>
+    <w:lsdException w:name="Outline List 2" w:semiHidden="1" w:unhideWhenUsed="1"/>
+    <w:lsdException w:name="Outline List 3" w:semiHidden="1" w:unhideWhenUsed="1"/>
+    <w:lsdException w:name="Table Simple 1" w:semiHidden="1" w:unhideWhenUsed="1"/>
+    <w:lsdException w:name="Table Simple 2" w:semiHidden="1" w:unhideWhenUsed="1"/>
+    <w:lsdException w:name="Table Simple 3" w:semiHidden="1" w:unhideWhenUsed="1"/>
+    <w:lsdException w:name="Table Classic 1" w:semiHidden="1" w:unhideWhenUsed="1"/>
+    <w:lsdException w:name="Table Classic 2" w:semiHidden="1" w:unhideWhenUsed="1"/>
+    <w:lsdException w:name="Table Classic 3" w:semiHidden="1" w:unhideWhenUsed="1"/>
+    <w:lsdException w:name="Table Classic 4" w:semiHidden="1" w:unhideWhenUsed="1"/>
+    <w:lsdException w:name="Table Colorful 1" w:semiHidden="1" w:unhideWhenUsed="1"/>
+    <w:lsdException w:name="Table Colorful 2" w:semiHidden="1" w:unhideWhenUsed="1"/>
+    <w:lsdException w:name="Table Colorful 3" w:semiHidden="1" w:unhideWhenUsed="1"/>
+    <w:lsdException w:name="Table Columns 1" w:semiHidden="1" w:unhideWhenUsed="1"/>
+    <w:lsdException w:name="Table Columns 2" w:semiHidden="1" w:unhideWhenUsed="1"/>
+    <w:lsdException w:name="Table Columns 3" w:semiHidden="1" w:unhideWhenUsed="1"/>
+    <w:lsdException w:name="Table Columns 4" w:semiHidden="1" w:unhideWhenUsed="1"/>
+    <w:lsdException w:name="Table Columns 5" w:semiHidden="1" w:unhideWhenUsed="1"/>
+    <w:lsdException w:name="Table Grid 1" w:semiHidden="1" w:unhideWhenUsed="1"/>
+    <w:lsdException w:name="Table Grid 2" w:semiHidden="1" w:unhideWhenUsed="1"/>
+    <w:lsdException w:name="Table Grid 3" w:semiHidden="1" w:unhideWhenUsed="1"/>
+    <w:lsdException w:name="Table Grid 4" w:semiHidden="1" w:unhideWhenUsed="1"/>
+    <w:lsdException w:name="Table Grid 5" w:semiHidden="1" w:unhideWhenUsed="1"/>
+    <w:lsdException w:name="Table Grid 6" w:semiHidden="1" w:unhideWhenUsed="1"/>
+    <w:lsdException w:name="Table Grid 7" w:semiHidden="1" w:unhideWhenUsed="1"/>
+    <w:lsdException w:name="Table Grid 8" w:semiHidden="1" w:unhideWhenUsed="1"/>
+    <w:lsdException w:name="Table List 1" w:semiHidden="1" w:unhideWhenUsed="1"/>
+    <w:lsdException w:name="Table List 2" w:semiHidden="1" w:unhideWhenUsed="1"/>
+    <w:lsdException w:name="Table List 3" w:semiHidden="1" w:unhideWhenUsed="1"/>
+    <w:lsdException w:name="Table List 4" w:semiHidden="1" w:unhideWhenUsed="1"/>
+    <w:lsdException w:name="Table List 5" w:semiHidden="1" w:unhideWhenUsed="1"/>
+    <w:lsdException w:name="Table List 6" w:semiHidden="1" w:unhideWhenUsed="1"/>
+    <w:lsdException w:name="Table List 7" w:semiHidden="1" w:unhideWhenUsed="1"/>
+    <w:lsdException w:name="Table List 8" w:semiHidden="1" w:unhideWhenUsed="1"/>
+    <w:lsdException w:name="Table 3D effects 1" w:semiHidden="1" w:unhideWhenUsed="1"/>
+    <w:lsdException w:name="Table 3D effects 2" w:semiHidden="1" w:unhideWhenUsed="1"/>
+    <w:lsdException w:name="Table 3D effects 3" w:semiHidden="1" w:unhideWhenUsed="1"/>
+    <w:lsdException w:name="Table Contemporary" w:semiHidden="1" w:unhideWhenUsed="1"/>
+    <w:lsdException w:name="Table Elegant" w:semiHidden="1" w:unhideWhenUsed="1"/>
+    <w:lsdException w:name="Table Professional" w:semiHidden="1" w:unhideWhenUsed="1"/>
+    <w:lsdException w:name="Table Subtle 1" w:semiHidden="1" w:unhideWhenUsed="1"/>
+    <w:lsdException w:name="Table Subtle 2" w:semiHidden="1" w:unhideWhenUsed="1"/>
+    <w:lsdException w:name="Table Web 1" w:semiHidden="1" w:unhideWhenUsed="1"/>
+    <w:lsdException w:name="Table Web 2" w:semiHidden="1" w:unhideWhenUsed="1"/>
+    <w:lsdException w:name="Table Web 3" w:semiHidden="1" w:unhideWhenUsed="1"/>
+    <w:lsdException w:name="Balloon Text" w:semiHidden="1" w:unhideWhenUsed="1"/>
+    <w:lsdException w:name="Table Grid" w:uiPriority="59"/>
+    <w:lsdException w:name="Table Theme" w:semiHidden="1" w:unhideWhenUsed="1"/>
+    <w:lsdException w:name="Placeholder Text" w:semiHidden="1"/>
+    <w:lsdException w:name="No Spacing" w:uiPriority="1" w:qFormat="1"/>
+    <w:lsdException w:name="Light Shading" w:uiPriority="60"/>
+    <w:lsdException w:name="Light List" w:uiPriority="61"/>
+    <w:lsdException w:name="Light Grid" w:uiPriority="62"/>
+    <w:lsdException w:name="Medium Shading 1" w:uiPriority="63"/>
+    <w:lsdException w:name="Medium Shading 2" w:uiPriority="64"/>
+    <w:lsdException w:name="Medium List 1" w:uiPriority="65"/>
+    <w:lsdException w:name="Medium List 2" w:uiPriority="66"/>
+    <w:lsdException w:name="Medium Grid 1" w:uiPriority="67"/>
+    <w:lsdException w:name="Medium Grid 2" w:uiPriority="68"/>
+    <w:lsdException w:name="Medium Grid 3" w:uiPriority="69"/>
+    <w:lsdException w:name="Dark List" w:uiPriority="70"/>
+    <w:lsdException w:name="Colorful Shading" w:uiPriority="71"/>
+    <w:lsdException w:name="Colorful List" w:uiPriority="72"/>
+    <w:lsdException w:name="Colorful Grid" w:uiPriority="73"/>
+    <w:lsdException w:name="Light Shading Accent 1" w:uiPriority="60"/>
+    <w:lsdException w:name="Light List Accent 1" w:uiPriority="61"/>
+    <w:lsdException w:name="Light Grid Accent 1" w:uiPriority="62"/>
+    <w:lsdException w:name="Medium Shading 1 Accent 1" w:uiPriority="63"/>
+    <w:lsdException w:name="Medium Shading 2 Accent 1" w:uiPriority="64"/>
+    <w:lsdException w:name="Medium List 1 Accent 1" w:uiPriority="65"/>
+    <w:lsdException w:name="Revision" w:semiHidden="1"/>
+    <w:lsdException w:name="List Paragraph" w:uiPriority="34" w:qFormat="1"/>
+    <w:lsdException w:name="Quote" w:uiPriority="29" w:qFormat="1"/>
+    <w:lsdException w:name="Intense Quote" w:uiPriority="30" w:qFormat="1"/>
+    <w:lsdException w:name="Medium List 2 Accent 1" w:uiPriority="66"/>
+    <w:lsdException w:name="Medium Grid 1 Accent 1" w:uiPriority="67"/>
+    <w:lsdException w:name="Medium Grid 2 Accent 1" w:uiPriority="68"/>
+    <w:lsdException w:name="Medium Grid 3 Accent 1" w:uiPriority="69"/>
+    <w:lsdException w:name="Dark List Accent 1" w:uiPriority="70"/>
+    <w:lsdException w:name="Colorful Shading Accent 1" w:uiPriority="71"/>
+    <w:lsdException w:name="Colorful List Accent 1" w:uiPriority="72"/>
+    <w:lsdException w:name="Colorful Grid Accent 1" w:uiPriority="73"/>
+    <w:lsdException w:name="Light Shading Accent 2" w:uiPriority="60"/>
+    <w:lsdException w:name="Light List Accent 2" w:uiPriority="61"/>
+    <w:lsdException w:name="Light Grid Accent 2" w:uiPriority="62"/>
+    <w:lsdException w:name="Medium Shading 1 Accent 2" w:uiPriority="63"/>
+    <w:lsdException w:name="Medium Shading 2 Accent 2" w:uiPriority="64"/>
+    <w:lsdException w:name="Medium List 1 Accent 2" w:uiPriority="65"/>
+    <w:lsdException w:name="Medium List 2 Accent 2" w:uiPriority="66"/>
+    <w:lsdException w:name="Medium Grid 1 Accent 2" w:uiPriority="67"/>
+    <w:lsdException w:name="Medium Grid 2 Accent 2" w:uiPriority="68"/>
+    <w:lsdException w:name="Medium Grid 3 Accent 2" w:uiPriority="69"/>
+    <w:lsdException w:name="Dark List Accent 2" w:uiPriority="70"/>
+    <w:lsdException w:name="Colorful Shading Accent 2" w:uiPriority="71"/>
+    <w:lsdException w:name="Colorful List Accent 2" w:uiPriority="72"/>
+    <w:lsdException w:name="Colorful Grid Accent 2" w:uiPriority="73"/>
+    <w:lsdException w:name="Light Shading Accent 3" w:uiPriority="60"/>
+    <w:lsdException w:name="Light List Accent 3" w:uiPriority="61"/>
+    <w:lsdException w:name="Light Grid Accent 3" w:uiPriority="62"/>
+    <w:lsdException w:name="Medium Shading 1 Accent 3" w:uiPriority="63"/>
+    <w:lsdException w:name="Medium Shading 2 Accent 3" w:uiPriority="64"/>
+    <w:lsdException w:name="Medium List 1 Accent 3" w:uiPriority="65"/>
+    <w:lsdException w:name="Medium List 2 Accent 3" w:uiPriority="66"/>
+    <w:lsdException w:name="Medium Grid 1 Accent 3" w:uiPriority="67"/>
+    <w:lsdException w:name="Medium Grid 2 Accent 3" w:uiPriority="68"/>
+    <w:lsdException w:name="Medium Grid 3 Accent 3" w:uiPriority="69"/>
+    <w:lsdException w:name="Dark List Accent 3" w:uiPriority="70"/>
+    <w:lsdException w:name="Colorful Shading Accent 3" w:uiPriority="71"/>
+    <w:lsdException w:name="Colorful List Accent 3" w:uiPriority="72"/>
+    <w:lsdException w:name="Colorful Grid Accent 3" w:uiPriority="73"/>
+    <w:lsdException w:name="Light Shading Accent 4" w:uiPriority="60"/>
+    <w:lsdException w:name="Light List Accent 4" w:uiPriority="61"/>
+    <w:lsdException w:name="Light Grid Accent 4" w:uiPriority="62"/>
+    <w:lsdException w:name="Medium Shading 1 Accent 4" w:uiPriority="63"/>
+    <w:lsdException w:name="Medium Shading 2 Accent 4" w:uiPriority="64"/>
+    <w:lsdException w:name="Medium List 1 Accent 4" w:uiPriority="65"/>
+    <w:lsdException w:name="Medium List 2 Accent 4" w:uiPriority="66"/>
+    <w:lsdException w:name="Medium Grid 1 Accent 4" w:uiPriority="67"/>
+    <w:lsdException w:name="Medium Grid 2 Accent 4" w:uiPriority="68"/>
+    <w:lsdException w:name="Medium Grid 3 Accent 4" w:uiPriority="69"/>
+    <w:lsdException w:name="Dark List Accent 4" w:uiPriority="70"/>
+    <w:lsdException w:name="Colorful Shading Accent 4" w:uiPriority="71"/>
+    <w:lsdException w:name="Colorful List Accent 4" w:uiPriority="72"/>
+    <w:lsdException w:name="Colorful Grid Accent 4" w:uiPriority="73"/>
+    <w:lsdException w:name="Light Shading Accent 5" w:uiPriority="60"/>
+    <w:lsdException w:name="Light List Accent 5" w:uiPriority="61"/>
+    <w:lsdException w:name="Light Grid Accent 5" w:uiPriority="62"/>
+    <w:lsdException w:name="Medium Shading 1 Accent 5" w:uiPriority="63"/>
+    <w:lsdException w:name="Medium Shading 2 Accent 5" w:uiPriority="64"/>
+    <w:lsdException w:name="Medium List 1 Accent 5" w:uiPriority="65"/>
+    <w:lsdException w:name="Medium List 2 Accent 5" w:uiPriority="66"/>
+    <w:lsdException w:name="Medium Grid 1 Accent 5" w:uiPriority="67"/>
+    <w:lsdException w:name="Medium Grid 2 Accent 5" w:uiPriority="68"/>
+    <w:lsdException w:name="Medium Grid 3 Accent 5" w:uiPriority="69"/>
+    <w:lsdException w:name="Dark List Accent 5" w:uiPriority="70"/>
+    <w:lsdException w:name="Colorful Shading Accent 5" w:uiPriority="71"/>
+    <w:lsdException w:name="Colorful List Accent 5" w:uiPriority="72"/>
+    <w:lsdException w:name="Colorful Grid Accent 5" w:uiPriority="73"/>
+    <w:lsdException w:name="Light Shading Accent 6" w:uiPriority="60"/>
+    <w:lsdException w:name="Light List Accent 6" w:uiPriority="61"/>
+    <w:lsdException w:name="Light Grid Accent 6" w:uiPriority="62"/>
+    <w:lsdException w:name="Medium Shading 1 Accent 6" w:uiPriority="63"/>
+    <w:lsdException w:name="Medium Shading 2 Accent 6" w:uiPriority="64"/>
+    <w:lsdException w:name="Medium List 1 Accent 6" w:uiPriority="65"/>
+    <w:lsdException w:name="Medium List 2 Accent 6" w:uiPriority="66"/>
+    <w:lsdException w:name="Medium Grid 1 Accent 6" w:uiPriority="67"/>
+    <w:lsdException w:name="Medium Grid 2 Accent 6" w:uiPriority="68"/>
+    <w:lsdException w:name="Medium Grid 3 Accent 6" w:uiPriority="69"/>
+    <w:lsdException w:name="Dark List Accent 6" w:uiPriority="70"/>
+    <w:lsdException w:name="Colorful Shading Accent 6" w:uiPriority="71"/>
+    <w:lsdException w:name="Colorful List Accent 6" w:uiPriority="72"/>
+    <w:lsdException w:name="Colorful Grid Accent 6" w:uiPriority="73"/>
+    <w:lsdException w:name="Subtle Emphasis" w:uiPriority="19" w:qFormat="1"/>
+    <w:lsdException w:name="Intense Emphasis" w:uiPriority="21" w:qFormat="1"/>
+    <w:lsdException w:name="Subtle Reference" w:uiPriority="31" w:qFormat="1"/>
+    <w:lsdException w:name="Intense Reference" w:uiPriority="32" w:qFormat="1"/>
+    <w:lsdException w:name="Book Title" w:uiPriority="33" w:qFormat="1"/>
+    <w:lsdException w:name="Bibliography" w:semiHidden="1" w:uiPriority="37" w:unhideWhenUsed="1"/>
+    <w:lsdException w:name="TOC Heading" w:semiHidden="1" w:uiPriority="39" w:unhideWhenUsed="1" w:qFormat="1"/>
+    <w:lsdException w:name="Plain Table 1" w:uiPriority="41"/>
+    <w:lsdException w:name="Plain Table 2" w:uiPriority="42"/>
+    <w:lsdException w:name="Plain Table 3" w:uiPriority="43"/>
+    <w:lsdException w:name="Plain Table 4" w:uiPriority="44"/>
+    <w:lsdException w:name="Plain Table 5" w:uiPriority="45"/>
+    <w:lsdException w:name="Grid Table Light" w:uiPriority="40"/>
+    <w:lsdException w:name="Grid Table 1 Light" w:uiPriority="46"/>
+    <w:lsdException w:name="Grid Table 2" w:uiPriority="47"/>
+    <w:lsdException w:name="Grid Table 3" w:uiPriority="48"/>
+    <w:lsdException w:name="Grid Table 4" w:uiPriority="49"/>
+    <w:lsdException w:name="Grid Table 5 Dark" w:uiPriority="50"/>
+    <w:lsdException w:name="Grid Table 6 Colorful" w:uiPriority="51"/>
+    <w:lsdException w:name="Grid Table 7 Colorful" w:uiPriority="52"/>
+    <w:lsdException w:name="Grid Table 1 Light Accent 1" w:uiPriority="46"/>
+    <w:lsdException w:name="Grid Table 2 Accent 1" w:uiPriority="47"/>
+    <w:lsdException w:name="Grid Table 3 Accent 1" w:uiPriority="48"/>
+    <w:lsdException w:name="Grid Table 4 Accent 1" w:uiPriority="49"/>
+    <w:lsdException w:name="Grid Table 5 Dark Accent 1" w:uiPriority="50"/>
+    <w:lsdException w:name="Grid Table 6 Colorful Accent 1" w:uiPriority="51"/>
+    <w:lsdException w:name="Grid Table 7 Colorful Accent 1" w:uiPriority="52"/>
+    <w:lsdException w:name="Grid Table 1 Light Accent 2" w:uiPriority="46"/>
+    <w:lsdException w:name="Grid Table 2 Accent 2" w:uiPriority="47"/>
+    <w:lsdException w:name="Grid Table 3 Accent 2" w:uiPriority="48"/>
+    <w:lsdException w:name="Grid Table 4 Accent 2" w:uiPriority="49"/>
+    <w:lsdException w:name="Grid Table 5 Dark Accent 2" w:uiPriority="50"/>
+    <w:lsdException w:name="Grid Table 6 Colorful Accent 2" w:uiPriority="51"/>
+    <w:lsdException w:name="Grid Table 7 Colorful Accent 2" w:uiPriority="52"/>
+    <w:lsdException w:name="Grid Table 1 Light Accent 3" w:uiPriority="46"/>
+    <w:lsdException w:name="Grid Table 2 Accent 3" w:uiPriority="47"/>
+    <w:lsdException w:name="Grid Table 3 Accent 3" w:uiPriority="48"/>
+    <w:lsdException w:name="Grid Table 4 Accent 3" w:uiPriority="49"/>
+    <w:lsdException w:name="Grid Table 5 Dark Accent 3" w:uiPriority="50"/>
+    <w:lsdException w:name="Grid Table 6 Colorful Accent 3" w:uiPriority="51"/>
+    <w:lsdException w:name="Grid Table 7 Colorful Accent 3" w:uiPriority="52"/>
+    <w:lsdException w:name="Grid Table 1 Light Accent 4" w:uiPriority="46"/>
+    <w:lsdException w:name="Grid Table 2 Accent 4" w:uiPriority="47"/>
+    <w:lsdException w:name="Grid Table 3 Accent 4" w:uiPriority="48"/>
+    <w:lsdException w:name="Grid Table 4 Accent 4" w:uiPriority="49"/>
+    <w:lsdException w:name="Grid Table 5 Dark Accent 4" w:uiPriority="50"/>
+    <w:lsdException w:name="Grid Table 6 Colorful Accent 4" w:uiPriority="51"/>
+    <w:lsdException w:name="Grid Table 7 Colorful Accent 4" w:uiPriority="52"/>
+    <w:lsdException w:name="Grid Table 1 Light Accent 5" w:uiPriority="46"/>
+    <w:lsdException w:name="Grid Table 2 Accent 5" w:uiPriority="47"/>
+    <w:lsdException w:name="Grid Table 3 Accent 5" w:uiPriority="48"/>
+    <w:lsdException w:name="Grid Table 4 Accent 5" w:uiPriority="49"/>
+    <w:lsdException w:name="Grid Table 5 Dark Accent 5" w:uiPriority="50"/>
+    <w:lsdException w:name="Grid Table 6 Colorful Accent 5" w:uiPriority="51"/>
+    <w:lsdException w:name="Grid Table 7 Colorful Accent 5" w:uiPriority="52"/>
+    <w:lsdException w:name="Grid Table 1 Light Accent 6" w:uiPriority="46"/>
+    <w:lsdException w:name="Grid Table 2 Accent 6" w:uiPriority="47"/>
+    <w:lsdException w:name="Grid Table 3 Accent 6" w:uiPriority="48"/>
+    <w:lsdException w:name="Grid Table 4 Accent 6" w:uiPriority="49"/>
+    <w:lsdException w:name="Grid Table 5 Dark Accent 6" w:uiPriority="50"/>
+    <w:lsdException w:name="Grid Table 6 Colorful Accent 6" w:uiPriority="51"/>
+    <w:lsdException w:name="Grid Table 7 Colorful Accent 6" w:uiPriority="52"/>
+    <w:lsdException w:name="List Table 1 Light" w:uiPriority="46"/>
+    <w:lsdException w:name="List Table 2" w:uiPriority="47"/>
+    <w:lsdException w:name="List Table 3" w:uiPriority="48"/>
+    <w:lsdException w:name="List Table 4" w:uiPriority="49"/>
+    <w:lsdException w:name="List Table 5 Dark" w:uiPriority="50"/>
+    <w:lsdException w:name="List Table 6 Colorful" w:uiPriority="51"/>
+    <w:lsdException w:name="List Table 7 Colorful" w:uiPriority="52"/>
+    <w:lsdException w:name="List Table 1 Light Accent 1" w:uiPriority="46"/>
+    <w:lsdException w:name="List Table 2 Accent 1" w:uiPriority="47"/>
+    <w:lsdException w:name="List Table 3 Accent 1" w:uiPriority="48"/>
+    <w:lsdException w:name="List Table 4 Accent 1" w:uiPriority="49"/>
+    <w:lsdException w:name="List Table 5 Dark Accent 1" w:uiPriority="50"/>
+    <w:lsdException w:name="List Table 6 Colorful Accent 1" w:uiPriority="51"/>
+    <w:lsdException w:name="List Table 7 Colorful Accent 1" w:uiPriority="52"/>
+    <w:lsdException w:name="List Table 1 Light Accent 2" w:uiPriority="46"/>
+    <w:lsdException w:name="List Table 2 Accent 2" w:uiPriority="47"/>
+    <w:lsdException w:name="List Table 3 Accent 2" w:uiPriority="48"/>
+    <w:lsdException w:name="List Table 4 Accent 2" w:uiPriority="49"/>
+    <w:lsdException w:name="List Table 5 Dark Accent 2" w:uiPriority="50"/>
+    <w:lsdException w:name="List Table 6 Colorful Accent 2" w:uiPriority="51"/>
+    <w:lsdException w:name="List Table 7 Colorful Accent 2" w:uiPriority="52"/>
+    <w:lsdException w:name="List Table 1 Light Accent 3" w:uiPriority="46"/>
+    <w:lsdException w:name="List Table 2 Accent 3" w:uiPriority="47"/>
+    <w:lsdException w:name="List Table 3 Accent 3" w:uiPriority="48"/>
+    <w:lsdException w:name="List Table 4 Accent 3" w:uiPriority="49"/>
+    <w:lsdException w:name="List Table 5 Dark Accent 3" w:uiPriority="50"/>
+    <w:lsdException w:name="List Table 6 Colorful Accent 3" w:uiPriority="51"/>
+    <w:lsdException w:name="List Table 7 Colorful Accent 3" w:uiPriority="52"/>
+    <w:lsdException w:name="List Table 1 Light Accent 4" w:uiPriority="46"/>
+    <w:lsdException w:name="List Table 2 Accent 4" w:uiPriority="47"/>
+    <w:lsdException w:name="List Table 3 Accent 4" w:uiPriority="48"/>
+    <w:lsdException w:name="List Table 4 Accent 4" w:uiPriority="49"/>
+    <w:lsdException w:name="List Table 5 Dark Accent 4" w:uiPriority="50"/>
+    <w:lsdException w:name="List Table 6 Colorful Accent 4" w:uiPriority="51"/>
+    <w:lsdException w:name="List Table 7 Colorful Accent 4" w:uiPriority="52"/>
+    <w:lsdException w:name="List Table 1 Light Accent 5" w:uiPriority="46"/>
+    <w:lsdException w:name="List Table 2 Accent 5" w:uiPriority="47"/>
+    <w:lsdException w:name="List Table 3 Accent 5" w:uiPriority="48"/>
+    <w:lsdException w:name="List Table 4 Accent 5" w:uiPriority="49"/>
+    <w:lsdException w:name="List Table 5 Dark Accent 5" w:uiPriority="50"/>
+    <w:lsdException w:name="List Table 6 Colorful Accent 5" w:uiPriority="51"/>
+    <w:lsdException w:name="List Table 7 Colorful Accent 5" w:uiPriority="52"/>
+    <w:lsdException w:name="List Table 1 Light Accent 6" w:uiPriority="46"/>
+    <w:lsdException w:name="List Table 2 Accent 6" w:uiPriority="47"/>
+    <w:lsdException w:name="List Table 3 Accent 6" w:uiPriority="48"/>
+    <w:lsdException w:name="List Table 4 Accent 6" w:uiPriority="49"/>
+    <w:lsdException w:name="List Table 5 Dark Accent 6" w:uiPriority="50"/>
+    <w:lsdException w:name="List Table 6 Colorful Accent 6" w:uiPriority="51"/>
+    <w:lsdException w:name="List Table 7 Colorful Accent 6" w:uiPriority="52"/>
   </w:latentStyles>
   <w:style w:type="paragraph" w:default="1" w:styleId="Standard">
     <w:name w:val="Normal"/>

</xml_diff>